<commit_message>
Requisitos organizados en la tablas
</commit_message>
<xml_diff>
--- a/DAS-P1-JavierBarrioMartin.docx
+++ b/DAS-P1-JavierBarrioMartin.docx
@@ -13,6 +13,7 @@
           <w:docPartUnique/>
         </w:docPartObj>
       </w:sdtPr>
+      <w:sdtEndPr/>
       <w:sdtContent>
         <w:p>
           <w:r>
@@ -180,6 +181,7 @@
                                         <w:dataBinding w:prefixMappings="xmlns:ns0='http://purl.org/dc/elements/1.1/' xmlns:ns1='http://schemas.openxmlformats.org/package/2006/metadata/core-properties' " w:xpath="/ns1:coreProperties[1]/ns0:title[1]" w:storeItemID="{6C3C8BC8-F283-45AE-878A-BAB7291924A1}"/>
                                         <w:text/>
                                       </w:sdtPr>
+                                      <w:sdtEndPr/>
                                       <w:sdtContent>
                                         <w:p>
                                           <w:pPr>
@@ -224,6 +226,7 @@
                                         <w:dataBinding w:prefixMappings="xmlns:ns0='http://purl.org/dc/elements/1.1/' xmlns:ns1='http://schemas.openxmlformats.org/package/2006/metadata/core-properties' " w:xpath="/ns1:coreProperties[1]/ns0:subject[1]" w:storeItemID="{6C3C8BC8-F283-45AE-878A-BAB7291924A1}"/>
                                         <w:text/>
                                       </w:sdtPr>
+                                      <w:sdtEndPr/>
                                       <w:sdtContent>
                                         <w:p>
                                           <w:pPr>
@@ -289,6 +292,7 @@
                                         <w:dataBinding w:prefixMappings="xmlns:ns0='http://schemas.microsoft.com/office/2006/coverPageProps' " w:xpath="/ns0:CoverPageProperties[1]/ns0:Abstract[1]" w:storeItemID="{55AF091B-3C7A-41E3-B477-F2FDAA23CFDA}"/>
                                         <w:text/>
                                       </w:sdtPr>
+                                      <w:sdtEndPr/>
                                       <w:sdtContent>
                                         <w:p>
                                           <w:pPr>
@@ -318,6 +322,7 @@
                                         <w:dataBinding w:prefixMappings="xmlns:ns0='http://purl.org/dc/elements/1.1/' xmlns:ns1='http://schemas.openxmlformats.org/package/2006/metadata/core-properties' " w:xpath="/ns1:coreProperties[1]/ns0:creator[1]" w:storeItemID="{6C3C8BC8-F283-45AE-878A-BAB7291924A1}"/>
                                         <w:text/>
                                       </w:sdtPr>
+                                      <w:sdtEndPr/>
                                       <w:sdtContent>
                                         <w:p>
                                           <w:pPr>
@@ -362,12 +367,13 @@
                                           <w:dataBinding w:prefixMappings="xmlns:ns0='http://purl.org/dc/elements/1.1/' xmlns:ns1='http://schemas.openxmlformats.org/package/2006/metadata/core-properties' " w:xpath="/ns1:coreProperties[1]/ns1:category[1]" w:storeItemID="{6C3C8BC8-F283-45AE-878A-BAB7291924A1}"/>
                                           <w:text/>
                                         </w:sdtPr>
+                                        <w:sdtEndPr/>
                                         <w:sdtContent>
                                           <w:r>
                                             <w:rPr>
                                               <w:color w:val="44546A" w:themeColor="text2"/>
                                             </w:rPr>
-                                            <w:t xml:space="preserve">Diseño y Arquitectura de Software </w:t>
+                                            <w:t>Diseño y Arquitectura de Software</w:t>
                                           </w:r>
                                         </w:sdtContent>
                                       </w:sdt>
@@ -402,7 +408,7 @@
                     <v:stroke joinstyle="miter"/>
                     <v:path gradientshapeok="t" o:connecttype="rect"/>
                   </v:shapetype>
-                  <v:shape id="Cuadro de texto 138" o:spid="_x0000_s1026" type="#_x0000_t202" style="position:absolute;margin-left:18.1pt;margin-top:123.25pt;width:547.75pt;height:579.05pt;z-index:251659264;visibility:visible;mso-wrap-style:square;mso-width-percent:0;mso-height-percent:0;mso-wrap-distance-left:9pt;mso-wrap-distance-top:0;mso-wrap-distance-right:9pt;mso-wrap-distance-bottom:0;mso-position-horizontal:absolute;mso-position-horizontal-relative:page;mso-position-vertical:absolute;mso-position-vertical-relative:page;mso-width-percent:0;mso-height-percent:0;mso-width-relative:page;mso-height-relative:page;v-text-anchor:middle" o:gfxdata="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" fillcolor="white [3201]" stroked="f" strokeweight=".5pt">
+                  <v:shape id="Cuadro de texto 138" o:spid="_x0000_s1026" type="#_x0000_t202" style="position:absolute;margin-left:18.1pt;margin-top:123.25pt;width:547.75pt;height:579.05pt;z-index:251659264;visibility:visible;mso-wrap-style:square;mso-width-percent:0;mso-height-percent:0;mso-wrap-distance-left:9pt;mso-wrap-distance-top:0;mso-wrap-distance-right:9pt;mso-wrap-distance-bottom:0;mso-position-horizontal:absolute;mso-position-horizontal-relative:page;mso-position-vertical:absolute;mso-position-vertical-relative:page;mso-width-percent:0;mso-height-percent:0;mso-width-relative:page;mso-height-relative:page;v-text-anchor:middle" o:gfxdata="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" fillcolor="white [3201]" stroked="f" strokeweight=".5pt">
                     <v:textbox inset="0,0,0,0">
                       <w:txbxContent>
                         <w:tbl>
@@ -514,6 +520,7 @@
                                   <w:dataBinding w:prefixMappings="xmlns:ns0='http://purl.org/dc/elements/1.1/' xmlns:ns1='http://schemas.openxmlformats.org/package/2006/metadata/core-properties' " w:xpath="/ns1:coreProperties[1]/ns0:title[1]" w:storeItemID="{6C3C8BC8-F283-45AE-878A-BAB7291924A1}"/>
                                   <w:text/>
                                 </w:sdtPr>
+                                <w:sdtEndPr/>
                                 <w:sdtContent>
                                   <w:p>
                                     <w:pPr>
@@ -558,6 +565,7 @@
                                   <w:dataBinding w:prefixMappings="xmlns:ns0='http://purl.org/dc/elements/1.1/' xmlns:ns1='http://schemas.openxmlformats.org/package/2006/metadata/core-properties' " w:xpath="/ns1:coreProperties[1]/ns0:subject[1]" w:storeItemID="{6C3C8BC8-F283-45AE-878A-BAB7291924A1}"/>
                                   <w:text/>
                                 </w:sdtPr>
+                                <w:sdtEndPr/>
                                 <w:sdtContent>
                                   <w:p>
                                     <w:pPr>
@@ -623,6 +631,7 @@
                                   <w:dataBinding w:prefixMappings="xmlns:ns0='http://schemas.microsoft.com/office/2006/coverPageProps' " w:xpath="/ns0:CoverPageProperties[1]/ns0:Abstract[1]" w:storeItemID="{55AF091B-3C7A-41E3-B477-F2FDAA23CFDA}"/>
                                   <w:text/>
                                 </w:sdtPr>
+                                <w:sdtEndPr/>
                                 <w:sdtContent>
                                   <w:p>
                                     <w:pPr>
@@ -652,6 +661,7 @@
                                   <w:dataBinding w:prefixMappings="xmlns:ns0='http://purl.org/dc/elements/1.1/' xmlns:ns1='http://schemas.openxmlformats.org/package/2006/metadata/core-properties' " w:xpath="/ns1:coreProperties[1]/ns0:creator[1]" w:storeItemID="{6C3C8BC8-F283-45AE-878A-BAB7291924A1}"/>
                                   <w:text/>
                                 </w:sdtPr>
+                                <w:sdtEndPr/>
                                 <w:sdtContent>
                                   <w:p>
                                     <w:pPr>
@@ -696,12 +706,13 @@
                                     <w:dataBinding w:prefixMappings="xmlns:ns0='http://purl.org/dc/elements/1.1/' xmlns:ns1='http://schemas.openxmlformats.org/package/2006/metadata/core-properties' " w:xpath="/ns1:coreProperties[1]/ns1:category[1]" w:storeItemID="{6C3C8BC8-F283-45AE-878A-BAB7291924A1}"/>
                                     <w:text/>
                                   </w:sdtPr>
+                                  <w:sdtEndPr/>
                                   <w:sdtContent>
                                     <w:r>
                                       <w:rPr>
                                         <w:color w:val="44546A" w:themeColor="text2"/>
                                       </w:rPr>
-                                      <w:t xml:space="preserve">Diseño y Arquitectura de Software </w:t>
+                                      <w:t>Diseño y Arquitectura de Software</w:t>
                                     </w:r>
                                   </w:sdtContent>
                                 </w:sdt>
@@ -733,16 +744,68 @@
       </w:pPr>
       <w:r>
         <w:lastRenderedPageBreak/>
-        <w:t>Portada:</w:t>
+        <w:t>Roles:</w:t>
       </w:r>
     </w:p>
     <w:p>
       <w:pPr>
         <w:pStyle w:val="Principales"/>
+        <w:numPr>
+          <w:ilvl w:val="0"/>
+          <w:numId w:val="17"/>
+        </w:numPr>
       </w:pPr>
       <w:r>
-        <w:t>Roles:</w:t>
+        <w:t>Arquitectos de Software Seniors: Javier Barrio y María Gutiérrez.</w:t>
       </w:r>
+    </w:p>
+    <w:p>
+      <w:pPr>
+        <w:pStyle w:val="Principales"/>
+        <w:numPr>
+          <w:ilvl w:val="0"/>
+          <w:numId w:val="0"/>
+        </w:numPr>
+        <w:ind w:left="1440"/>
+      </w:pPr>
+    </w:p>
+    <w:p>
+      <w:pPr>
+        <w:pStyle w:val="Principales"/>
+        <w:numPr>
+          <w:ilvl w:val="0"/>
+          <w:numId w:val="17"/>
+        </w:numPr>
+      </w:pPr>
+      <w:r>
+        <w:t>Arquitectos Software Juniors: Adrián Gómez De Juan y Alejandro Aguilar.</w:t>
+      </w:r>
+    </w:p>
+    <w:p>
+      <w:pPr>
+        <w:pStyle w:val="Prrafodelista"/>
+      </w:pPr>
+    </w:p>
+    <w:p>
+      <w:pPr>
+        <w:pStyle w:val="Principales"/>
+        <w:numPr>
+          <w:ilvl w:val="0"/>
+          <w:numId w:val="17"/>
+        </w:numPr>
+      </w:pPr>
+      <w:r>
+        <w:t>Arquitectos Software Cognitivos: David Robles y Álvaro Noguerales.</w:t>
+      </w:r>
+    </w:p>
+    <w:p>
+      <w:pPr>
+        <w:pStyle w:val="Principales"/>
+        <w:numPr>
+          <w:ilvl w:val="0"/>
+          <w:numId w:val="0"/>
+        </w:numPr>
+      </w:pPr>
     </w:p>
     <w:p>
       <w:pPr>
@@ -763,6 +826,2970 @@
     <w:p>
       <w:pPr>
         <w:pStyle w:val="Principales"/>
+        <w:numPr>
+          <w:ilvl w:val="0"/>
+          <w:numId w:val="0"/>
+        </w:numPr>
+        <w:ind w:left="720"/>
+      </w:pPr>
+    </w:p>
+    <w:p>
+      <w:pPr>
+        <w:pStyle w:val="Principales"/>
+        <w:numPr>
+          <w:ilvl w:val="0"/>
+          <w:numId w:val="0"/>
+        </w:numPr>
+        <w:ind w:left="720"/>
+      </w:pPr>
+    </w:p>
+    <w:tbl>
+      <w:tblPr>
+        <w:tblStyle w:val="Tablaconcuadrcula"/>
+        <w:tblW w:w="0" w:type="auto"/>
+        <w:jc w:val="center"/>
+        <w:tblLook w:val="04A0" w:firstRow="1" w:lastRow="0" w:firstColumn="1" w:lastColumn="0" w:noHBand="0" w:noVBand="1"/>
+      </w:tblPr>
+      <w:tblGrid>
+        <w:gridCol w:w="1118"/>
+        <w:gridCol w:w="1985"/>
+        <w:gridCol w:w="5527"/>
+      </w:tblGrid>
+      <w:tr>
+        <w:trPr>
+          <w:jc w:val="center"/>
+        </w:trPr>
+        <w:tc>
+          <w:tcPr>
+            <w:tcW w:w="8630" w:type="dxa"/>
+            <w:gridSpan w:val="3"/>
+          </w:tcPr>
+          <w:p>
+            <w:pPr>
+              <w:pStyle w:val="Principales"/>
+              <w:numPr>
+                <w:ilvl w:val="0"/>
+                <w:numId w:val="0"/>
+              </w:numPr>
+              <w:jc w:val="center"/>
+              <w:rPr>
+                <w:sz w:val="20"/>
+                <w:szCs w:val="20"/>
+              </w:rPr>
+            </w:pPr>
+            <w:r>
+              <w:rPr>
+                <w:sz w:val="20"/>
+                <w:szCs w:val="20"/>
+              </w:rPr>
+              <w:t>Hardware</w:t>
+            </w:r>
+          </w:p>
+        </w:tc>
+      </w:tr>
+      <w:tr>
+        <w:trPr>
+          <w:jc w:val="center"/>
+        </w:trPr>
+        <w:tc>
+          <w:tcPr>
+            <w:tcW w:w="1118" w:type="dxa"/>
+            <w:vAlign w:val="center"/>
+          </w:tcPr>
+          <w:p>
+            <w:pPr>
+              <w:pStyle w:val="Principales"/>
+              <w:numPr>
+                <w:ilvl w:val="0"/>
+                <w:numId w:val="20"/>
+              </w:numPr>
+              <w:rPr>
+                <w:sz w:val="20"/>
+                <w:szCs w:val="20"/>
+              </w:rPr>
+            </w:pPr>
+          </w:p>
+        </w:tc>
+        <w:tc>
+          <w:tcPr>
+            <w:tcW w:w="1985" w:type="dxa"/>
+            <w:vAlign w:val="center"/>
+          </w:tcPr>
+          <w:p>
+            <w:pPr>
+              <w:pStyle w:val="Principales"/>
+              <w:numPr>
+                <w:ilvl w:val="0"/>
+                <w:numId w:val="0"/>
+              </w:numPr>
+              <w:rPr>
+                <w:sz w:val="20"/>
+                <w:szCs w:val="20"/>
+              </w:rPr>
+            </w:pPr>
+            <w:r>
+              <w:rPr>
+                <w:sz w:val="20"/>
+                <w:szCs w:val="20"/>
+              </w:rPr>
+              <w:t>Sensores</w:t>
+            </w:r>
+          </w:p>
+        </w:tc>
+        <w:tc>
+          <w:tcPr>
+            <w:tcW w:w="5527" w:type="dxa"/>
+            <w:vAlign w:val="center"/>
+          </w:tcPr>
+          <w:p>
+            <w:pPr>
+              <w:pStyle w:val="Principales"/>
+              <w:numPr>
+                <w:ilvl w:val="0"/>
+                <w:numId w:val="0"/>
+              </w:numPr>
+              <w:rPr>
+                <w:sz w:val="20"/>
+                <w:szCs w:val="20"/>
+              </w:rPr>
+            </w:pPr>
+          </w:p>
+          <w:p>
+            <w:pPr>
+              <w:pStyle w:val="Principales"/>
+              <w:numPr>
+                <w:ilvl w:val="0"/>
+                <w:numId w:val="0"/>
+              </w:numPr>
+              <w:rPr>
+                <w:sz w:val="20"/>
+                <w:szCs w:val="20"/>
+              </w:rPr>
+            </w:pPr>
+            <w:r>
+              <w:rPr>
+                <w:sz w:val="20"/>
+                <w:szCs w:val="20"/>
+              </w:rPr>
+              <w:t xml:space="preserve">El sistema tendrá </w:t>
+            </w:r>
+            <w:r>
+              <w:rPr>
+                <w:sz w:val="20"/>
+                <w:szCs w:val="20"/>
+              </w:rPr>
+              <w:t>unos sensores para detectar las emergencias.</w:t>
+            </w:r>
+          </w:p>
+          <w:p>
+            <w:pPr>
+              <w:pStyle w:val="Principales"/>
+              <w:numPr>
+                <w:ilvl w:val="0"/>
+                <w:numId w:val="0"/>
+              </w:numPr>
+              <w:rPr>
+                <w:sz w:val="20"/>
+                <w:szCs w:val="20"/>
+              </w:rPr>
+            </w:pPr>
+          </w:p>
+        </w:tc>
+      </w:tr>
+      <w:tr>
+        <w:trPr>
+          <w:jc w:val="center"/>
+        </w:trPr>
+        <w:tc>
+          <w:tcPr>
+            <w:tcW w:w="1118" w:type="dxa"/>
+            <w:vAlign w:val="center"/>
+          </w:tcPr>
+          <w:p>
+            <w:pPr>
+              <w:pStyle w:val="Principales"/>
+              <w:numPr>
+                <w:ilvl w:val="0"/>
+                <w:numId w:val="20"/>
+              </w:numPr>
+              <w:rPr>
+                <w:sz w:val="20"/>
+                <w:szCs w:val="20"/>
+              </w:rPr>
+            </w:pPr>
+          </w:p>
+        </w:tc>
+        <w:tc>
+          <w:tcPr>
+            <w:tcW w:w="1985" w:type="dxa"/>
+            <w:vAlign w:val="center"/>
+          </w:tcPr>
+          <w:p>
+            <w:pPr>
+              <w:pStyle w:val="Principales"/>
+              <w:numPr>
+                <w:ilvl w:val="0"/>
+                <w:numId w:val="0"/>
+              </w:numPr>
+              <w:rPr>
+                <w:sz w:val="20"/>
+                <w:szCs w:val="20"/>
+              </w:rPr>
+            </w:pPr>
+            <w:r>
+              <w:rPr>
+                <w:sz w:val="20"/>
+                <w:szCs w:val="20"/>
+              </w:rPr>
+              <w:t>Sensores Información</w:t>
+            </w:r>
+          </w:p>
+        </w:tc>
+        <w:tc>
+          <w:tcPr>
+            <w:tcW w:w="5527" w:type="dxa"/>
+            <w:vAlign w:val="center"/>
+          </w:tcPr>
+          <w:p>
+            <w:pPr>
+              <w:pStyle w:val="Principales"/>
+              <w:numPr>
+                <w:ilvl w:val="0"/>
+                <w:numId w:val="0"/>
+              </w:numPr>
+              <w:rPr>
+                <w:sz w:val="20"/>
+                <w:szCs w:val="20"/>
+              </w:rPr>
+            </w:pPr>
+          </w:p>
+          <w:p>
+            <w:pPr>
+              <w:pStyle w:val="Principales"/>
+              <w:numPr>
+                <w:ilvl w:val="0"/>
+                <w:numId w:val="0"/>
+              </w:numPr>
+              <w:rPr>
+                <w:sz w:val="20"/>
+                <w:szCs w:val="20"/>
+              </w:rPr>
+            </w:pPr>
+            <w:r>
+              <w:rPr>
+                <w:sz w:val="20"/>
+                <w:szCs w:val="20"/>
+              </w:rPr>
+              <w:t>El sistema tendrá unos sensores que envían la información a un centro de control remoto (BD SCE).</w:t>
+            </w:r>
+          </w:p>
+          <w:p>
+            <w:pPr>
+              <w:pStyle w:val="Principales"/>
+              <w:numPr>
+                <w:ilvl w:val="0"/>
+                <w:numId w:val="0"/>
+              </w:numPr>
+              <w:rPr>
+                <w:sz w:val="20"/>
+                <w:szCs w:val="20"/>
+              </w:rPr>
+            </w:pPr>
+          </w:p>
+        </w:tc>
+      </w:tr>
+      <w:tr>
+        <w:trPr>
+          <w:jc w:val="center"/>
+        </w:trPr>
+        <w:tc>
+          <w:tcPr>
+            <w:tcW w:w="1118" w:type="dxa"/>
+            <w:vAlign w:val="center"/>
+          </w:tcPr>
+          <w:p>
+            <w:pPr>
+              <w:pStyle w:val="Principales"/>
+              <w:numPr>
+                <w:ilvl w:val="0"/>
+                <w:numId w:val="20"/>
+              </w:numPr>
+              <w:rPr>
+                <w:sz w:val="20"/>
+                <w:szCs w:val="20"/>
+              </w:rPr>
+            </w:pPr>
+          </w:p>
+        </w:tc>
+        <w:tc>
+          <w:tcPr>
+            <w:tcW w:w="1985" w:type="dxa"/>
+            <w:vAlign w:val="center"/>
+          </w:tcPr>
+          <w:p>
+            <w:pPr>
+              <w:pStyle w:val="Principales"/>
+              <w:numPr>
+                <w:ilvl w:val="0"/>
+                <w:numId w:val="0"/>
+              </w:numPr>
+              <w:rPr>
+                <w:sz w:val="20"/>
+                <w:szCs w:val="20"/>
+              </w:rPr>
+            </w:pPr>
+            <w:r>
+              <w:rPr>
+                <w:sz w:val="20"/>
+                <w:szCs w:val="20"/>
+              </w:rPr>
+              <w:t xml:space="preserve">MTT </w:t>
+            </w:r>
+          </w:p>
+        </w:tc>
+        <w:tc>
+          <w:tcPr>
+            <w:tcW w:w="5527" w:type="dxa"/>
+            <w:vAlign w:val="center"/>
+          </w:tcPr>
+          <w:p>
+            <w:pPr>
+              <w:pStyle w:val="Principales"/>
+              <w:numPr>
+                <w:ilvl w:val="0"/>
+                <w:numId w:val="0"/>
+              </w:numPr>
+              <w:rPr>
+                <w:sz w:val="20"/>
+                <w:szCs w:val="20"/>
+              </w:rPr>
+            </w:pPr>
+          </w:p>
+          <w:p>
+            <w:pPr>
+              <w:pStyle w:val="Principales"/>
+              <w:numPr>
+                <w:ilvl w:val="0"/>
+                <w:numId w:val="0"/>
+              </w:numPr>
+              <w:rPr>
+                <w:sz w:val="20"/>
+                <w:szCs w:val="20"/>
+              </w:rPr>
+            </w:pPr>
+            <w:r>
+              <w:rPr>
+                <w:sz w:val="20"/>
+                <w:szCs w:val="20"/>
+              </w:rPr>
+              <w:t xml:space="preserve">El sistema tendrá un </w:t>
+            </w:r>
+            <w:proofErr w:type="spellStart"/>
+            <w:r>
+              <w:rPr>
+                <w:sz w:val="20"/>
+                <w:szCs w:val="20"/>
+              </w:rPr>
+              <w:t>modulo</w:t>
+            </w:r>
+            <w:proofErr w:type="spellEnd"/>
+            <w:r>
+              <w:rPr>
+                <w:sz w:val="20"/>
+                <w:szCs w:val="20"/>
+              </w:rPr>
+              <w:t xml:space="preserve"> de traducción textual simultanea para conectarse internacionalmente en tiempo real y compartir la información.</w:t>
+            </w:r>
+          </w:p>
+          <w:p>
+            <w:pPr>
+              <w:pStyle w:val="Principales"/>
+              <w:numPr>
+                <w:ilvl w:val="0"/>
+                <w:numId w:val="0"/>
+              </w:numPr>
+              <w:rPr>
+                <w:sz w:val="20"/>
+                <w:szCs w:val="20"/>
+              </w:rPr>
+            </w:pPr>
+          </w:p>
+        </w:tc>
+      </w:tr>
+      <w:tr>
+        <w:trPr>
+          <w:jc w:val="center"/>
+        </w:trPr>
+        <w:tc>
+          <w:tcPr>
+            <w:tcW w:w="1118" w:type="dxa"/>
+            <w:vAlign w:val="center"/>
+          </w:tcPr>
+          <w:p>
+            <w:pPr>
+              <w:pStyle w:val="Principales"/>
+              <w:numPr>
+                <w:ilvl w:val="0"/>
+                <w:numId w:val="20"/>
+              </w:numPr>
+              <w:rPr>
+                <w:sz w:val="20"/>
+                <w:szCs w:val="20"/>
+              </w:rPr>
+            </w:pPr>
+          </w:p>
+        </w:tc>
+        <w:tc>
+          <w:tcPr>
+            <w:tcW w:w="1985" w:type="dxa"/>
+            <w:vAlign w:val="center"/>
+          </w:tcPr>
+          <w:p>
+            <w:pPr>
+              <w:pStyle w:val="Principales"/>
+              <w:numPr>
+                <w:ilvl w:val="0"/>
+                <w:numId w:val="0"/>
+              </w:numPr>
+              <w:rPr>
+                <w:sz w:val="20"/>
+                <w:szCs w:val="20"/>
+              </w:rPr>
+            </w:pPr>
+            <w:r>
+              <w:rPr>
+                <w:sz w:val="20"/>
+                <w:szCs w:val="20"/>
+              </w:rPr>
+              <w:t>Extensión</w:t>
+            </w:r>
+          </w:p>
+        </w:tc>
+        <w:tc>
+          <w:tcPr>
+            <w:tcW w:w="5527" w:type="dxa"/>
+            <w:vAlign w:val="center"/>
+          </w:tcPr>
+          <w:p>
+            <w:pPr>
+              <w:pStyle w:val="Principales"/>
+              <w:numPr>
+                <w:ilvl w:val="0"/>
+                <w:numId w:val="0"/>
+              </w:numPr>
+              <w:rPr>
+                <w:sz w:val="20"/>
+                <w:szCs w:val="20"/>
+              </w:rPr>
+            </w:pPr>
+          </w:p>
+          <w:p>
+            <w:pPr>
+              <w:pStyle w:val="Principales"/>
+              <w:numPr>
+                <w:ilvl w:val="0"/>
+                <w:numId w:val="0"/>
+              </w:numPr>
+              <w:rPr>
+                <w:sz w:val="20"/>
+                <w:szCs w:val="20"/>
+              </w:rPr>
+            </w:pPr>
+            <w:r>
+              <w:rPr>
+                <w:sz w:val="20"/>
+                <w:szCs w:val="20"/>
+              </w:rPr>
+              <w:t>El sistema debe cubrir una región concreta, incluyendo ciudades, pueblos y costas.</w:t>
+            </w:r>
+          </w:p>
+          <w:p>
+            <w:pPr>
+              <w:pStyle w:val="Principales"/>
+              <w:numPr>
+                <w:ilvl w:val="0"/>
+                <w:numId w:val="0"/>
+              </w:numPr>
+              <w:rPr>
+                <w:sz w:val="20"/>
+                <w:szCs w:val="20"/>
+              </w:rPr>
+            </w:pPr>
+          </w:p>
+        </w:tc>
+      </w:tr>
+    </w:tbl>
+    <w:p>
+      <w:pPr>
+        <w:pStyle w:val="Principales"/>
+        <w:numPr>
+          <w:ilvl w:val="0"/>
+          <w:numId w:val="0"/>
+        </w:numPr>
+        <w:ind w:left="720"/>
+        <w:rPr>
+          <w:sz w:val="20"/>
+          <w:szCs w:val="20"/>
+        </w:rPr>
+      </w:pPr>
+    </w:p>
+    <w:p>
+      <w:pPr>
+        <w:pStyle w:val="Principales"/>
+        <w:numPr>
+          <w:ilvl w:val="0"/>
+          <w:numId w:val="0"/>
+        </w:numPr>
+        <w:ind w:left="720"/>
+        <w:rPr>
+          <w:sz w:val="20"/>
+          <w:szCs w:val="20"/>
+        </w:rPr>
+      </w:pPr>
+    </w:p>
+    <w:p>
+      <w:pPr>
+        <w:pStyle w:val="Principales"/>
+        <w:numPr>
+          <w:ilvl w:val="0"/>
+          <w:numId w:val="0"/>
+        </w:numPr>
+        <w:ind w:left="720"/>
+        <w:rPr>
+          <w:sz w:val="20"/>
+          <w:szCs w:val="20"/>
+        </w:rPr>
+      </w:pPr>
+    </w:p>
+    <w:p>
+      <w:pPr>
+        <w:pStyle w:val="Principales"/>
+        <w:numPr>
+          <w:ilvl w:val="0"/>
+          <w:numId w:val="0"/>
+        </w:numPr>
+        <w:ind w:left="720"/>
+        <w:rPr>
+          <w:sz w:val="20"/>
+          <w:szCs w:val="20"/>
+        </w:rPr>
+      </w:pPr>
+    </w:p>
+    <w:tbl>
+      <w:tblPr>
+        <w:tblStyle w:val="Tablaconcuadrcula"/>
+        <w:tblW w:w="0" w:type="auto"/>
+        <w:jc w:val="center"/>
+        <w:tblLook w:val="04A0" w:firstRow="1" w:lastRow="0" w:firstColumn="1" w:lastColumn="0" w:noHBand="0" w:noVBand="1"/>
+      </w:tblPr>
+      <w:tblGrid>
+        <w:gridCol w:w="1118"/>
+        <w:gridCol w:w="1985"/>
+        <w:gridCol w:w="5527"/>
+      </w:tblGrid>
+      <w:tr>
+        <w:trPr>
+          <w:jc w:val="center"/>
+        </w:trPr>
+        <w:tc>
+          <w:tcPr>
+            <w:tcW w:w="8630" w:type="dxa"/>
+            <w:gridSpan w:val="3"/>
+          </w:tcPr>
+          <w:p>
+            <w:pPr>
+              <w:pStyle w:val="Principales"/>
+              <w:numPr>
+                <w:ilvl w:val="0"/>
+                <w:numId w:val="0"/>
+              </w:numPr>
+              <w:jc w:val="center"/>
+              <w:rPr>
+                <w:sz w:val="20"/>
+                <w:szCs w:val="20"/>
+              </w:rPr>
+            </w:pPr>
+            <w:bookmarkStart w:id="0" w:name="_Hlk22558759"/>
+            <w:r>
+              <w:rPr>
+                <w:sz w:val="20"/>
+                <w:szCs w:val="20"/>
+              </w:rPr>
+              <w:t>Base de Datos</w:t>
+            </w:r>
+          </w:p>
+        </w:tc>
+      </w:tr>
+      <w:tr>
+        <w:trPr>
+          <w:jc w:val="center"/>
+        </w:trPr>
+        <w:tc>
+          <w:tcPr>
+            <w:tcW w:w="1118" w:type="dxa"/>
+            <w:vAlign w:val="center"/>
+          </w:tcPr>
+          <w:p>
+            <w:pPr>
+              <w:pStyle w:val="Principales"/>
+              <w:numPr>
+                <w:ilvl w:val="0"/>
+                <w:numId w:val="24"/>
+              </w:numPr>
+              <w:rPr>
+                <w:sz w:val="20"/>
+                <w:szCs w:val="20"/>
+              </w:rPr>
+            </w:pPr>
+          </w:p>
+        </w:tc>
+        <w:tc>
+          <w:tcPr>
+            <w:tcW w:w="1985" w:type="dxa"/>
+            <w:vAlign w:val="center"/>
+          </w:tcPr>
+          <w:p>
+            <w:pPr>
+              <w:pStyle w:val="Principales"/>
+              <w:numPr>
+                <w:ilvl w:val="0"/>
+                <w:numId w:val="0"/>
+              </w:numPr>
+              <w:rPr>
+                <w:sz w:val="20"/>
+                <w:szCs w:val="20"/>
+              </w:rPr>
+            </w:pPr>
+            <w:r>
+              <w:rPr>
+                <w:sz w:val="20"/>
+                <w:szCs w:val="20"/>
+              </w:rPr>
+              <w:t>BD SCE</w:t>
+            </w:r>
+          </w:p>
+        </w:tc>
+        <w:tc>
+          <w:tcPr>
+            <w:tcW w:w="5527" w:type="dxa"/>
+            <w:vAlign w:val="center"/>
+          </w:tcPr>
+          <w:p>
+            <w:pPr>
+              <w:pStyle w:val="Principales"/>
+              <w:numPr>
+                <w:ilvl w:val="0"/>
+                <w:numId w:val="0"/>
+              </w:numPr>
+              <w:rPr>
+                <w:sz w:val="20"/>
+                <w:szCs w:val="20"/>
+              </w:rPr>
+            </w:pPr>
+          </w:p>
+          <w:p>
+            <w:pPr>
+              <w:pStyle w:val="Principales"/>
+              <w:numPr>
+                <w:ilvl w:val="0"/>
+                <w:numId w:val="0"/>
+              </w:numPr>
+              <w:rPr>
+                <w:sz w:val="20"/>
+                <w:szCs w:val="20"/>
+              </w:rPr>
+            </w:pPr>
+            <w:r>
+              <w:rPr>
+                <w:sz w:val="20"/>
+                <w:szCs w:val="20"/>
+              </w:rPr>
+              <w:t>El sistema tendrá un</w:t>
+            </w:r>
+            <w:r>
+              <w:rPr>
+                <w:sz w:val="20"/>
+                <w:szCs w:val="20"/>
+              </w:rPr>
+              <w:t>a base de datos llamada SCE que almacena y permite el acceso a los datos.</w:t>
+            </w:r>
+          </w:p>
+          <w:p>
+            <w:pPr>
+              <w:pStyle w:val="Principales"/>
+              <w:numPr>
+                <w:ilvl w:val="0"/>
+                <w:numId w:val="0"/>
+              </w:numPr>
+              <w:rPr>
+                <w:sz w:val="20"/>
+                <w:szCs w:val="20"/>
+              </w:rPr>
+            </w:pPr>
+          </w:p>
+        </w:tc>
+      </w:tr>
+      <w:bookmarkEnd w:id="0"/>
+    </w:tbl>
+    <w:p>
+      <w:pPr>
+        <w:pStyle w:val="Principales"/>
+        <w:numPr>
+          <w:ilvl w:val="0"/>
+          <w:numId w:val="0"/>
+        </w:numPr>
+        <w:ind w:left="720"/>
+        <w:rPr>
+          <w:sz w:val="20"/>
+          <w:szCs w:val="20"/>
+        </w:rPr>
+      </w:pPr>
+    </w:p>
+    <w:p>
+      <w:pPr>
+        <w:pStyle w:val="Principales"/>
+        <w:numPr>
+          <w:ilvl w:val="0"/>
+          <w:numId w:val="0"/>
+        </w:numPr>
+        <w:ind w:left="720"/>
+        <w:rPr>
+          <w:sz w:val="20"/>
+          <w:szCs w:val="20"/>
+        </w:rPr>
+      </w:pPr>
+    </w:p>
+    <w:p>
+      <w:pPr>
+        <w:pStyle w:val="Principales"/>
+        <w:numPr>
+          <w:ilvl w:val="0"/>
+          <w:numId w:val="0"/>
+        </w:numPr>
+        <w:ind w:left="720"/>
+        <w:rPr>
+          <w:sz w:val="20"/>
+          <w:szCs w:val="20"/>
+        </w:rPr>
+      </w:pPr>
+    </w:p>
+    <w:tbl>
+      <w:tblPr>
+        <w:tblStyle w:val="Tablaconcuadrcula"/>
+        <w:tblW w:w="0" w:type="auto"/>
+        <w:jc w:val="center"/>
+        <w:tblLook w:val="04A0" w:firstRow="1" w:lastRow="0" w:firstColumn="1" w:lastColumn="0" w:noHBand="0" w:noVBand="1"/>
+      </w:tblPr>
+      <w:tblGrid>
+        <w:gridCol w:w="1118"/>
+        <w:gridCol w:w="1985"/>
+        <w:gridCol w:w="5527"/>
+      </w:tblGrid>
+      <w:tr>
+        <w:trPr>
+          <w:jc w:val="center"/>
+        </w:trPr>
+        <w:tc>
+          <w:tcPr>
+            <w:tcW w:w="8630" w:type="dxa"/>
+            <w:gridSpan w:val="3"/>
+          </w:tcPr>
+          <w:p>
+            <w:pPr>
+              <w:pStyle w:val="Principales"/>
+              <w:numPr>
+                <w:ilvl w:val="0"/>
+                <w:numId w:val="0"/>
+              </w:numPr>
+              <w:jc w:val="center"/>
+              <w:rPr>
+                <w:sz w:val="20"/>
+                <w:szCs w:val="20"/>
+              </w:rPr>
+            </w:pPr>
+            <w:r>
+              <w:rPr>
+                <w:sz w:val="20"/>
+                <w:szCs w:val="20"/>
+              </w:rPr>
+              <w:t>Interfaz</w:t>
+            </w:r>
+          </w:p>
+        </w:tc>
+        <w:bookmarkStart w:id="1" w:name="_GoBack"/>
+        <w:bookmarkEnd w:id="1"/>
+      </w:tr>
+      <w:tr>
+        <w:trPr>
+          <w:jc w:val="center"/>
+        </w:trPr>
+        <w:tc>
+          <w:tcPr>
+            <w:tcW w:w="1118" w:type="dxa"/>
+            <w:vAlign w:val="center"/>
+          </w:tcPr>
+          <w:p>
+            <w:pPr>
+              <w:pStyle w:val="Principales"/>
+              <w:numPr>
+                <w:ilvl w:val="0"/>
+                <w:numId w:val="22"/>
+              </w:numPr>
+              <w:rPr>
+                <w:sz w:val="20"/>
+                <w:szCs w:val="20"/>
+              </w:rPr>
+            </w:pPr>
+          </w:p>
+        </w:tc>
+        <w:tc>
+          <w:tcPr>
+            <w:tcW w:w="1985" w:type="dxa"/>
+            <w:vAlign w:val="center"/>
+          </w:tcPr>
+          <w:p>
+            <w:pPr>
+              <w:pStyle w:val="Principales"/>
+              <w:numPr>
+                <w:ilvl w:val="0"/>
+                <w:numId w:val="0"/>
+              </w:numPr>
+              <w:rPr>
+                <w:sz w:val="20"/>
+                <w:szCs w:val="20"/>
+              </w:rPr>
+            </w:pPr>
+            <w:r>
+              <w:rPr>
+                <w:sz w:val="20"/>
+                <w:szCs w:val="20"/>
+              </w:rPr>
+              <w:t>Interfaz Madre</w:t>
+            </w:r>
+          </w:p>
+        </w:tc>
+        <w:tc>
+          <w:tcPr>
+            <w:tcW w:w="5527" w:type="dxa"/>
+            <w:vAlign w:val="center"/>
+          </w:tcPr>
+          <w:p>
+            <w:pPr>
+              <w:pStyle w:val="Principales"/>
+              <w:numPr>
+                <w:ilvl w:val="0"/>
+                <w:numId w:val="0"/>
+              </w:numPr>
+              <w:rPr>
+                <w:sz w:val="20"/>
+                <w:szCs w:val="20"/>
+              </w:rPr>
+            </w:pPr>
+          </w:p>
+          <w:p>
+            <w:pPr>
+              <w:pStyle w:val="Principales"/>
+              <w:numPr>
+                <w:ilvl w:val="0"/>
+                <w:numId w:val="0"/>
+              </w:numPr>
+              <w:rPr>
+                <w:sz w:val="20"/>
+                <w:szCs w:val="20"/>
+              </w:rPr>
+            </w:pPr>
+            <w:r>
+              <w:rPr>
+                <w:sz w:val="20"/>
+                <w:szCs w:val="20"/>
+              </w:rPr>
+              <w:t>El sistema tendrá una interfaz genérica que regulará al resto.</w:t>
+            </w:r>
+          </w:p>
+          <w:p>
+            <w:pPr>
+              <w:pStyle w:val="Principales"/>
+              <w:numPr>
+                <w:ilvl w:val="0"/>
+                <w:numId w:val="0"/>
+              </w:numPr>
+              <w:rPr>
+                <w:sz w:val="20"/>
+                <w:szCs w:val="20"/>
+              </w:rPr>
+            </w:pPr>
+          </w:p>
+        </w:tc>
+      </w:tr>
+      <w:tr>
+        <w:trPr>
+          <w:jc w:val="center"/>
+        </w:trPr>
+        <w:tc>
+          <w:tcPr>
+            <w:tcW w:w="1118" w:type="dxa"/>
+            <w:vAlign w:val="center"/>
+          </w:tcPr>
+          <w:p>
+            <w:pPr>
+              <w:pStyle w:val="Principales"/>
+              <w:rPr>
+                <w:sz w:val="20"/>
+                <w:szCs w:val="20"/>
+              </w:rPr>
+            </w:pPr>
+          </w:p>
+        </w:tc>
+        <w:tc>
+          <w:tcPr>
+            <w:tcW w:w="1985" w:type="dxa"/>
+            <w:vAlign w:val="center"/>
+          </w:tcPr>
+          <w:p>
+            <w:pPr>
+              <w:pStyle w:val="Principales"/>
+              <w:numPr>
+                <w:ilvl w:val="0"/>
+                <w:numId w:val="0"/>
+              </w:numPr>
+              <w:rPr>
+                <w:sz w:val="20"/>
+                <w:szCs w:val="20"/>
+              </w:rPr>
+            </w:pPr>
+            <w:r>
+              <w:rPr>
+                <w:sz w:val="20"/>
+                <w:szCs w:val="20"/>
+              </w:rPr>
+              <w:t>Interfaz Centralizada</w:t>
+            </w:r>
+          </w:p>
+        </w:tc>
+        <w:tc>
+          <w:tcPr>
+            <w:tcW w:w="5527" w:type="dxa"/>
+            <w:vAlign w:val="center"/>
+          </w:tcPr>
+          <w:p>
+            <w:pPr>
+              <w:pStyle w:val="Principales"/>
+              <w:numPr>
+                <w:ilvl w:val="0"/>
+                <w:numId w:val="0"/>
+              </w:numPr>
+              <w:rPr>
+                <w:sz w:val="20"/>
+                <w:szCs w:val="20"/>
+              </w:rPr>
+            </w:pPr>
+          </w:p>
+          <w:p>
+            <w:pPr>
+              <w:pStyle w:val="Principales"/>
+              <w:numPr>
+                <w:ilvl w:val="0"/>
+                <w:numId w:val="0"/>
+              </w:numPr>
+              <w:rPr>
+                <w:sz w:val="20"/>
+                <w:szCs w:val="20"/>
+              </w:rPr>
+            </w:pPr>
+            <w:r>
+              <w:rPr>
+                <w:sz w:val="20"/>
+                <w:szCs w:val="20"/>
+              </w:rPr>
+              <w:t>El sistema tendrá una Interfaz, la cual, tendrá conexión activa con el resto del sistema</w:t>
+            </w:r>
+          </w:p>
+          <w:p>
+            <w:pPr>
+              <w:pStyle w:val="Principales"/>
+              <w:numPr>
+                <w:ilvl w:val="0"/>
+                <w:numId w:val="0"/>
+              </w:numPr>
+              <w:rPr>
+                <w:sz w:val="20"/>
+                <w:szCs w:val="20"/>
+              </w:rPr>
+            </w:pPr>
+          </w:p>
+        </w:tc>
+      </w:tr>
+    </w:tbl>
+    <w:p>
+      <w:pPr>
+        <w:pStyle w:val="Principales"/>
+        <w:numPr>
+          <w:ilvl w:val="0"/>
+          <w:numId w:val="0"/>
+        </w:numPr>
+        <w:rPr>
+          <w:sz w:val="20"/>
+          <w:szCs w:val="20"/>
+        </w:rPr>
+      </w:pPr>
+    </w:p>
+    <w:p>
+      <w:pPr>
+        <w:pStyle w:val="Principales"/>
+        <w:numPr>
+          <w:ilvl w:val="0"/>
+          <w:numId w:val="0"/>
+        </w:numPr>
+        <w:ind w:left="720"/>
+        <w:rPr>
+          <w:sz w:val="20"/>
+          <w:szCs w:val="20"/>
+        </w:rPr>
+      </w:pPr>
+    </w:p>
+    <w:p>
+      <w:pPr>
+        <w:pStyle w:val="Principales"/>
+        <w:numPr>
+          <w:ilvl w:val="0"/>
+          <w:numId w:val="0"/>
+        </w:numPr>
+        <w:ind w:left="720"/>
+        <w:rPr>
+          <w:sz w:val="20"/>
+          <w:szCs w:val="20"/>
+        </w:rPr>
+      </w:pPr>
+    </w:p>
+    <w:p>
+      <w:pPr>
+        <w:pStyle w:val="Principales"/>
+        <w:numPr>
+          <w:ilvl w:val="0"/>
+          <w:numId w:val="0"/>
+        </w:numPr>
+        <w:ind w:left="720"/>
+        <w:rPr>
+          <w:sz w:val="20"/>
+          <w:szCs w:val="20"/>
+        </w:rPr>
+      </w:pPr>
+    </w:p>
+    <w:tbl>
+      <w:tblPr>
+        <w:tblStyle w:val="Tablaconcuadrcula"/>
+        <w:tblW w:w="0" w:type="auto"/>
+        <w:jc w:val="center"/>
+        <w:tblLook w:val="04A0" w:firstRow="1" w:lastRow="0" w:firstColumn="1" w:lastColumn="0" w:noHBand="0" w:noVBand="1"/>
+      </w:tblPr>
+      <w:tblGrid>
+        <w:gridCol w:w="1118"/>
+        <w:gridCol w:w="1985"/>
+        <w:gridCol w:w="5527"/>
+      </w:tblGrid>
+      <w:tr>
+        <w:trPr>
+          <w:jc w:val="center"/>
+        </w:trPr>
+        <w:tc>
+          <w:tcPr>
+            <w:tcW w:w="8630" w:type="dxa"/>
+            <w:gridSpan w:val="3"/>
+          </w:tcPr>
+          <w:p>
+            <w:pPr>
+              <w:pStyle w:val="Principales"/>
+              <w:numPr>
+                <w:ilvl w:val="0"/>
+                <w:numId w:val="0"/>
+              </w:numPr>
+              <w:jc w:val="center"/>
+              <w:rPr>
+                <w:sz w:val="20"/>
+                <w:szCs w:val="20"/>
+              </w:rPr>
+            </w:pPr>
+            <w:r>
+              <w:rPr>
+                <w:sz w:val="20"/>
+                <w:szCs w:val="20"/>
+              </w:rPr>
+              <w:t>Gestor</w:t>
+            </w:r>
+          </w:p>
+        </w:tc>
+      </w:tr>
+      <w:tr>
+        <w:trPr>
+          <w:jc w:val="center"/>
+        </w:trPr>
+        <w:tc>
+          <w:tcPr>
+            <w:tcW w:w="1118" w:type="dxa"/>
+            <w:vAlign w:val="center"/>
+          </w:tcPr>
+          <w:p>
+            <w:pPr>
+              <w:pStyle w:val="Principales"/>
+              <w:numPr>
+                <w:ilvl w:val="0"/>
+                <w:numId w:val="23"/>
+              </w:numPr>
+              <w:rPr>
+                <w:sz w:val="20"/>
+                <w:szCs w:val="20"/>
+              </w:rPr>
+            </w:pPr>
+          </w:p>
+        </w:tc>
+        <w:tc>
+          <w:tcPr>
+            <w:tcW w:w="1985" w:type="dxa"/>
+            <w:vAlign w:val="center"/>
+          </w:tcPr>
+          <w:p>
+            <w:pPr>
+              <w:pStyle w:val="Principales"/>
+              <w:numPr>
+                <w:ilvl w:val="0"/>
+                <w:numId w:val="0"/>
+              </w:numPr>
+              <w:rPr>
+                <w:sz w:val="20"/>
+                <w:szCs w:val="20"/>
+              </w:rPr>
+            </w:pPr>
+            <w:r>
+              <w:rPr>
+                <w:sz w:val="20"/>
+                <w:szCs w:val="20"/>
+              </w:rPr>
+              <w:t>G. Emergencias</w:t>
+            </w:r>
+          </w:p>
+        </w:tc>
+        <w:tc>
+          <w:tcPr>
+            <w:tcW w:w="5527" w:type="dxa"/>
+            <w:vAlign w:val="center"/>
+          </w:tcPr>
+          <w:p>
+            <w:pPr>
+              <w:pStyle w:val="Principales"/>
+              <w:numPr>
+                <w:ilvl w:val="0"/>
+                <w:numId w:val="0"/>
+              </w:numPr>
+              <w:rPr>
+                <w:sz w:val="20"/>
+                <w:szCs w:val="20"/>
+              </w:rPr>
+            </w:pPr>
+          </w:p>
+          <w:p>
+            <w:pPr>
+              <w:pStyle w:val="Principales"/>
+              <w:numPr>
+                <w:ilvl w:val="0"/>
+                <w:numId w:val="0"/>
+              </w:numPr>
+              <w:rPr>
+                <w:sz w:val="20"/>
+                <w:szCs w:val="20"/>
+              </w:rPr>
+            </w:pPr>
+            <w:r>
+              <w:rPr>
+                <w:sz w:val="20"/>
+                <w:szCs w:val="20"/>
+              </w:rPr>
+              <w:t>El sistema tendrá un gestor que regulará las emergencias.</w:t>
+            </w:r>
+          </w:p>
+          <w:p>
+            <w:pPr>
+              <w:pStyle w:val="Principales"/>
+              <w:numPr>
+                <w:ilvl w:val="0"/>
+                <w:numId w:val="0"/>
+              </w:numPr>
+              <w:rPr>
+                <w:sz w:val="20"/>
+                <w:szCs w:val="20"/>
+              </w:rPr>
+            </w:pPr>
+          </w:p>
+        </w:tc>
+      </w:tr>
+      <w:tr>
+        <w:trPr>
+          <w:jc w:val="center"/>
+        </w:trPr>
+        <w:tc>
+          <w:tcPr>
+            <w:tcW w:w="1118" w:type="dxa"/>
+            <w:vAlign w:val="center"/>
+          </w:tcPr>
+          <w:p>
+            <w:pPr>
+              <w:pStyle w:val="Principales"/>
+              <w:rPr>
+                <w:sz w:val="20"/>
+                <w:szCs w:val="20"/>
+              </w:rPr>
+            </w:pPr>
+          </w:p>
+        </w:tc>
+        <w:tc>
+          <w:tcPr>
+            <w:tcW w:w="1985" w:type="dxa"/>
+            <w:vAlign w:val="center"/>
+          </w:tcPr>
+          <w:p>
+            <w:pPr>
+              <w:pStyle w:val="Principales"/>
+              <w:numPr>
+                <w:ilvl w:val="0"/>
+                <w:numId w:val="0"/>
+              </w:numPr>
+              <w:rPr>
+                <w:sz w:val="20"/>
+                <w:szCs w:val="20"/>
+              </w:rPr>
+            </w:pPr>
+            <w:r>
+              <w:rPr>
+                <w:sz w:val="20"/>
+                <w:szCs w:val="20"/>
+              </w:rPr>
+              <w:t>G. Identificador Llamadas</w:t>
+            </w:r>
+          </w:p>
+        </w:tc>
+        <w:tc>
+          <w:tcPr>
+            <w:tcW w:w="5527" w:type="dxa"/>
+            <w:vAlign w:val="center"/>
+          </w:tcPr>
+          <w:p>
+            <w:pPr>
+              <w:pStyle w:val="Principales"/>
+              <w:numPr>
+                <w:ilvl w:val="0"/>
+                <w:numId w:val="0"/>
+              </w:numPr>
+              <w:rPr>
+                <w:sz w:val="20"/>
+                <w:szCs w:val="20"/>
+              </w:rPr>
+            </w:pPr>
+          </w:p>
+          <w:p>
+            <w:pPr>
+              <w:pStyle w:val="Principales"/>
+              <w:numPr>
+                <w:ilvl w:val="0"/>
+                <w:numId w:val="0"/>
+              </w:numPr>
+              <w:rPr>
+                <w:sz w:val="20"/>
+                <w:szCs w:val="20"/>
+              </w:rPr>
+            </w:pPr>
+            <w:r>
+              <w:rPr>
+                <w:sz w:val="20"/>
+                <w:szCs w:val="20"/>
+              </w:rPr>
+              <w:t>El sistema tendrá un gestor que identificará las llamadas mediante un número y un audio.</w:t>
+            </w:r>
+          </w:p>
+          <w:p>
+            <w:pPr>
+              <w:pStyle w:val="Principales"/>
+              <w:numPr>
+                <w:ilvl w:val="0"/>
+                <w:numId w:val="0"/>
+              </w:numPr>
+              <w:rPr>
+                <w:sz w:val="20"/>
+                <w:szCs w:val="20"/>
+              </w:rPr>
+            </w:pPr>
+          </w:p>
+        </w:tc>
+      </w:tr>
+      <w:tr>
+        <w:trPr>
+          <w:jc w:val="center"/>
+        </w:trPr>
+        <w:tc>
+          <w:tcPr>
+            <w:tcW w:w="1118" w:type="dxa"/>
+            <w:vAlign w:val="center"/>
+          </w:tcPr>
+          <w:p>
+            <w:pPr>
+              <w:pStyle w:val="Principales"/>
+              <w:rPr>
+                <w:sz w:val="20"/>
+                <w:szCs w:val="20"/>
+              </w:rPr>
+            </w:pPr>
+          </w:p>
+        </w:tc>
+        <w:tc>
+          <w:tcPr>
+            <w:tcW w:w="1985" w:type="dxa"/>
+            <w:vAlign w:val="center"/>
+          </w:tcPr>
+          <w:p>
+            <w:pPr>
+              <w:pStyle w:val="Principales"/>
+              <w:numPr>
+                <w:ilvl w:val="0"/>
+                <w:numId w:val="0"/>
+              </w:numPr>
+              <w:rPr>
+                <w:sz w:val="20"/>
+                <w:szCs w:val="20"/>
+              </w:rPr>
+            </w:pPr>
+            <w:r>
+              <w:rPr>
+                <w:sz w:val="20"/>
+                <w:szCs w:val="20"/>
+              </w:rPr>
+              <w:t>G. Llamadas</w:t>
+            </w:r>
+          </w:p>
+        </w:tc>
+        <w:tc>
+          <w:tcPr>
+            <w:tcW w:w="5527" w:type="dxa"/>
+            <w:vAlign w:val="center"/>
+          </w:tcPr>
+          <w:p>
+            <w:pPr>
+              <w:pStyle w:val="Principales"/>
+              <w:numPr>
+                <w:ilvl w:val="0"/>
+                <w:numId w:val="0"/>
+              </w:numPr>
+              <w:rPr>
+                <w:sz w:val="20"/>
+                <w:szCs w:val="20"/>
+              </w:rPr>
+            </w:pPr>
+          </w:p>
+          <w:p>
+            <w:pPr>
+              <w:pStyle w:val="Principales"/>
+              <w:numPr>
+                <w:ilvl w:val="0"/>
+                <w:numId w:val="0"/>
+              </w:numPr>
+              <w:rPr>
+                <w:sz w:val="20"/>
+                <w:szCs w:val="20"/>
+              </w:rPr>
+            </w:pPr>
+            <w:r>
+              <w:rPr>
+                <w:sz w:val="20"/>
+                <w:szCs w:val="20"/>
+              </w:rPr>
+              <w:t>El sistema tendrá un gestor que regulará las llamadas tanto internas como externas.</w:t>
+            </w:r>
+          </w:p>
+          <w:p>
+            <w:pPr>
+              <w:pStyle w:val="Principales"/>
+              <w:numPr>
+                <w:ilvl w:val="0"/>
+                <w:numId w:val="0"/>
+              </w:numPr>
+              <w:rPr>
+                <w:sz w:val="20"/>
+                <w:szCs w:val="20"/>
+              </w:rPr>
+            </w:pPr>
+          </w:p>
+        </w:tc>
+      </w:tr>
+      <w:tr>
+        <w:trPr>
+          <w:jc w:val="center"/>
+        </w:trPr>
+        <w:tc>
+          <w:tcPr>
+            <w:tcW w:w="1118" w:type="dxa"/>
+            <w:vAlign w:val="center"/>
+          </w:tcPr>
+          <w:p>
+            <w:pPr>
+              <w:pStyle w:val="Principales"/>
+              <w:rPr>
+                <w:sz w:val="20"/>
+                <w:szCs w:val="20"/>
+              </w:rPr>
+            </w:pPr>
+          </w:p>
+        </w:tc>
+        <w:tc>
+          <w:tcPr>
+            <w:tcW w:w="1985" w:type="dxa"/>
+            <w:vAlign w:val="center"/>
+          </w:tcPr>
+          <w:p>
+            <w:pPr>
+              <w:pStyle w:val="Principales"/>
+              <w:numPr>
+                <w:ilvl w:val="0"/>
+                <w:numId w:val="0"/>
+              </w:numPr>
+              <w:rPr>
+                <w:sz w:val="20"/>
+                <w:szCs w:val="20"/>
+              </w:rPr>
+            </w:pPr>
+            <w:r>
+              <w:rPr>
+                <w:sz w:val="20"/>
+                <w:szCs w:val="20"/>
+              </w:rPr>
+              <w:t>G. Rango Llamadas</w:t>
+            </w:r>
+          </w:p>
+        </w:tc>
+        <w:tc>
+          <w:tcPr>
+            <w:tcW w:w="5527" w:type="dxa"/>
+            <w:vAlign w:val="center"/>
+          </w:tcPr>
+          <w:p>
+            <w:pPr>
+              <w:pStyle w:val="Principales"/>
+              <w:numPr>
+                <w:ilvl w:val="0"/>
+                <w:numId w:val="0"/>
+              </w:numPr>
+              <w:rPr>
+                <w:sz w:val="20"/>
+                <w:szCs w:val="20"/>
+              </w:rPr>
+            </w:pPr>
+          </w:p>
+          <w:p>
+            <w:pPr>
+              <w:pStyle w:val="Principales"/>
+              <w:numPr>
+                <w:ilvl w:val="0"/>
+                <w:numId w:val="0"/>
+              </w:numPr>
+              <w:rPr>
+                <w:sz w:val="20"/>
+                <w:szCs w:val="20"/>
+              </w:rPr>
+            </w:pPr>
+            <w:r>
+              <w:rPr>
+                <w:sz w:val="20"/>
+                <w:szCs w:val="20"/>
+              </w:rPr>
+              <w:t>El sistema tendrá un gestor que organiza las llamadas en una cola de máximo 20.</w:t>
+            </w:r>
+          </w:p>
+          <w:p>
+            <w:pPr>
+              <w:pStyle w:val="Principales"/>
+              <w:numPr>
+                <w:ilvl w:val="0"/>
+                <w:numId w:val="0"/>
+              </w:numPr>
+              <w:rPr>
+                <w:sz w:val="20"/>
+                <w:szCs w:val="20"/>
+              </w:rPr>
+            </w:pPr>
+          </w:p>
+        </w:tc>
+      </w:tr>
+      <w:tr>
+        <w:trPr>
+          <w:jc w:val="center"/>
+        </w:trPr>
+        <w:tc>
+          <w:tcPr>
+            <w:tcW w:w="1118" w:type="dxa"/>
+            <w:vAlign w:val="center"/>
+          </w:tcPr>
+          <w:p>
+            <w:pPr>
+              <w:pStyle w:val="Principales"/>
+              <w:rPr>
+                <w:sz w:val="20"/>
+                <w:szCs w:val="20"/>
+              </w:rPr>
+            </w:pPr>
+          </w:p>
+        </w:tc>
+        <w:tc>
+          <w:tcPr>
+            <w:tcW w:w="1985" w:type="dxa"/>
+            <w:vAlign w:val="center"/>
+          </w:tcPr>
+          <w:p>
+            <w:pPr>
+              <w:pStyle w:val="Principales"/>
+              <w:numPr>
+                <w:ilvl w:val="0"/>
+                <w:numId w:val="0"/>
+              </w:numPr>
+              <w:rPr>
+                <w:sz w:val="20"/>
+                <w:szCs w:val="20"/>
+              </w:rPr>
+            </w:pPr>
+            <w:r>
+              <w:rPr>
+                <w:sz w:val="20"/>
+                <w:szCs w:val="20"/>
+              </w:rPr>
+              <w:t>G. Distribución de llamadas.</w:t>
+            </w:r>
+          </w:p>
+        </w:tc>
+        <w:tc>
+          <w:tcPr>
+            <w:tcW w:w="5527" w:type="dxa"/>
+            <w:vAlign w:val="center"/>
+          </w:tcPr>
+          <w:p>
+            <w:pPr>
+              <w:pStyle w:val="Principales"/>
+              <w:numPr>
+                <w:ilvl w:val="0"/>
+                <w:numId w:val="0"/>
+              </w:numPr>
+              <w:rPr>
+                <w:sz w:val="20"/>
+                <w:szCs w:val="20"/>
+              </w:rPr>
+            </w:pPr>
+          </w:p>
+          <w:p>
+            <w:pPr>
+              <w:pStyle w:val="Principales"/>
+              <w:numPr>
+                <w:ilvl w:val="0"/>
+                <w:numId w:val="0"/>
+              </w:numPr>
+              <w:rPr>
+                <w:sz w:val="20"/>
+                <w:szCs w:val="20"/>
+              </w:rPr>
+            </w:pPr>
+            <w:r>
+              <w:rPr>
+                <w:sz w:val="20"/>
+                <w:szCs w:val="20"/>
+              </w:rPr>
+              <w:t>El sistema tendrá un gestor que organiza las llamadas entre los operadores libres.</w:t>
+            </w:r>
+          </w:p>
+          <w:p>
+            <w:pPr>
+              <w:pStyle w:val="Principales"/>
+              <w:numPr>
+                <w:ilvl w:val="0"/>
+                <w:numId w:val="0"/>
+              </w:numPr>
+              <w:rPr>
+                <w:sz w:val="20"/>
+                <w:szCs w:val="20"/>
+              </w:rPr>
+            </w:pPr>
+          </w:p>
+        </w:tc>
+      </w:tr>
+      <w:tr>
+        <w:trPr>
+          <w:jc w:val="center"/>
+        </w:trPr>
+        <w:tc>
+          <w:tcPr>
+            <w:tcW w:w="1118" w:type="dxa"/>
+            <w:vAlign w:val="center"/>
+          </w:tcPr>
+          <w:p>
+            <w:pPr>
+              <w:pStyle w:val="Principales"/>
+              <w:rPr>
+                <w:sz w:val="20"/>
+                <w:szCs w:val="20"/>
+              </w:rPr>
+            </w:pPr>
+          </w:p>
+        </w:tc>
+        <w:tc>
+          <w:tcPr>
+            <w:tcW w:w="1985" w:type="dxa"/>
+            <w:vAlign w:val="center"/>
+          </w:tcPr>
+          <w:p>
+            <w:pPr>
+              <w:pStyle w:val="Principales"/>
+              <w:numPr>
+                <w:ilvl w:val="0"/>
+                <w:numId w:val="0"/>
+              </w:numPr>
+              <w:rPr>
+                <w:sz w:val="20"/>
+                <w:szCs w:val="20"/>
+              </w:rPr>
+            </w:pPr>
+            <w:r>
+              <w:rPr>
+                <w:sz w:val="20"/>
+                <w:szCs w:val="20"/>
+              </w:rPr>
+              <w:t>G. Eventos</w:t>
+            </w:r>
+          </w:p>
+        </w:tc>
+        <w:tc>
+          <w:tcPr>
+            <w:tcW w:w="5527" w:type="dxa"/>
+            <w:vAlign w:val="center"/>
+          </w:tcPr>
+          <w:p>
+            <w:pPr>
+              <w:pStyle w:val="Principales"/>
+              <w:numPr>
+                <w:ilvl w:val="0"/>
+                <w:numId w:val="0"/>
+              </w:numPr>
+              <w:rPr>
+                <w:sz w:val="20"/>
+                <w:szCs w:val="20"/>
+              </w:rPr>
+            </w:pPr>
+          </w:p>
+          <w:p>
+            <w:pPr>
+              <w:pStyle w:val="Principales"/>
+              <w:numPr>
+                <w:ilvl w:val="0"/>
+                <w:numId w:val="0"/>
+              </w:numPr>
+              <w:rPr>
+                <w:sz w:val="20"/>
+                <w:szCs w:val="20"/>
+              </w:rPr>
+            </w:pPr>
+            <w:r>
+              <w:rPr>
+                <w:sz w:val="20"/>
+                <w:szCs w:val="20"/>
+              </w:rPr>
+              <w:t>El sistema tendrá un gestor que regulará eventos de manera simultánea.</w:t>
+            </w:r>
+          </w:p>
+          <w:p>
+            <w:pPr>
+              <w:pStyle w:val="Principales"/>
+              <w:numPr>
+                <w:ilvl w:val="0"/>
+                <w:numId w:val="0"/>
+              </w:numPr>
+              <w:rPr>
+                <w:sz w:val="20"/>
+                <w:szCs w:val="20"/>
+              </w:rPr>
+            </w:pPr>
+          </w:p>
+        </w:tc>
+      </w:tr>
+      <w:tr>
+        <w:trPr>
+          <w:jc w:val="center"/>
+        </w:trPr>
+        <w:tc>
+          <w:tcPr>
+            <w:tcW w:w="1118" w:type="dxa"/>
+            <w:vAlign w:val="center"/>
+          </w:tcPr>
+          <w:p>
+            <w:pPr>
+              <w:pStyle w:val="Principales"/>
+              <w:rPr>
+                <w:sz w:val="20"/>
+                <w:szCs w:val="20"/>
+              </w:rPr>
+            </w:pPr>
+          </w:p>
+        </w:tc>
+        <w:tc>
+          <w:tcPr>
+            <w:tcW w:w="1985" w:type="dxa"/>
+            <w:vAlign w:val="center"/>
+          </w:tcPr>
+          <w:p>
+            <w:pPr>
+              <w:pStyle w:val="Principales"/>
+              <w:numPr>
+                <w:ilvl w:val="0"/>
+                <w:numId w:val="0"/>
+              </w:numPr>
+              <w:rPr>
+                <w:sz w:val="20"/>
+                <w:szCs w:val="20"/>
+              </w:rPr>
+            </w:pPr>
+            <w:r>
+              <w:rPr>
+                <w:sz w:val="20"/>
+                <w:szCs w:val="20"/>
+              </w:rPr>
+              <w:t>G. Notificación Eventos</w:t>
+            </w:r>
+          </w:p>
+        </w:tc>
+        <w:tc>
+          <w:tcPr>
+            <w:tcW w:w="5527" w:type="dxa"/>
+            <w:vAlign w:val="center"/>
+          </w:tcPr>
+          <w:p>
+            <w:pPr>
+              <w:pStyle w:val="Principales"/>
+              <w:numPr>
+                <w:ilvl w:val="0"/>
+                <w:numId w:val="0"/>
+              </w:numPr>
+              <w:rPr>
+                <w:sz w:val="20"/>
+                <w:szCs w:val="20"/>
+              </w:rPr>
+            </w:pPr>
+          </w:p>
+          <w:p>
+            <w:pPr>
+              <w:pStyle w:val="Principales"/>
+              <w:numPr>
+                <w:ilvl w:val="0"/>
+                <w:numId w:val="0"/>
+              </w:numPr>
+              <w:rPr>
+                <w:sz w:val="20"/>
+                <w:szCs w:val="20"/>
+              </w:rPr>
+            </w:pPr>
+            <w:r>
+              <w:rPr>
+                <w:sz w:val="20"/>
+                <w:szCs w:val="20"/>
+              </w:rPr>
+              <w:t>El sistema tendrá un gestor de eventos que enviará un SMS y una alerta al sistema</w:t>
+            </w:r>
+          </w:p>
+          <w:p>
+            <w:pPr>
+              <w:pStyle w:val="Principales"/>
+              <w:numPr>
+                <w:ilvl w:val="0"/>
+                <w:numId w:val="0"/>
+              </w:numPr>
+              <w:rPr>
+                <w:sz w:val="20"/>
+                <w:szCs w:val="20"/>
+              </w:rPr>
+            </w:pPr>
+          </w:p>
+        </w:tc>
+      </w:tr>
+      <w:tr>
+        <w:trPr>
+          <w:jc w:val="center"/>
+        </w:trPr>
+        <w:tc>
+          <w:tcPr>
+            <w:tcW w:w="1118" w:type="dxa"/>
+            <w:vAlign w:val="center"/>
+          </w:tcPr>
+          <w:p>
+            <w:pPr>
+              <w:pStyle w:val="Principales"/>
+              <w:rPr>
+                <w:sz w:val="20"/>
+                <w:szCs w:val="20"/>
+              </w:rPr>
+            </w:pPr>
+          </w:p>
+        </w:tc>
+        <w:tc>
+          <w:tcPr>
+            <w:tcW w:w="1985" w:type="dxa"/>
+            <w:vAlign w:val="center"/>
+          </w:tcPr>
+          <w:p>
+            <w:pPr>
+              <w:pStyle w:val="Principales"/>
+              <w:numPr>
+                <w:ilvl w:val="0"/>
+                <w:numId w:val="0"/>
+              </w:numPr>
+              <w:rPr>
+                <w:sz w:val="20"/>
+                <w:szCs w:val="20"/>
+              </w:rPr>
+            </w:pPr>
+            <w:r>
+              <w:rPr>
+                <w:sz w:val="20"/>
+                <w:szCs w:val="20"/>
+              </w:rPr>
+              <w:t>G. Usuarios</w:t>
+            </w:r>
+          </w:p>
+        </w:tc>
+        <w:tc>
+          <w:tcPr>
+            <w:tcW w:w="5527" w:type="dxa"/>
+            <w:vAlign w:val="center"/>
+          </w:tcPr>
+          <w:p>
+            <w:pPr>
+              <w:pStyle w:val="Principales"/>
+              <w:numPr>
+                <w:ilvl w:val="0"/>
+                <w:numId w:val="0"/>
+              </w:numPr>
+              <w:rPr>
+                <w:sz w:val="20"/>
+                <w:szCs w:val="20"/>
+              </w:rPr>
+            </w:pPr>
+          </w:p>
+          <w:p>
+            <w:pPr>
+              <w:pStyle w:val="Principales"/>
+              <w:numPr>
+                <w:ilvl w:val="0"/>
+                <w:numId w:val="0"/>
+              </w:numPr>
+              <w:rPr>
+                <w:sz w:val="20"/>
+                <w:szCs w:val="20"/>
+              </w:rPr>
+            </w:pPr>
+            <w:r>
+              <w:rPr>
+                <w:sz w:val="20"/>
+                <w:szCs w:val="20"/>
+              </w:rPr>
+              <w:t>El sistema tendrá un gestor de usuarios que regulará un sistema de suscripciones para usuarios.</w:t>
+            </w:r>
+          </w:p>
+          <w:p>
+            <w:pPr>
+              <w:pStyle w:val="Principales"/>
+              <w:numPr>
+                <w:ilvl w:val="0"/>
+                <w:numId w:val="0"/>
+              </w:numPr>
+              <w:rPr>
+                <w:sz w:val="20"/>
+                <w:szCs w:val="20"/>
+              </w:rPr>
+            </w:pPr>
+          </w:p>
+        </w:tc>
+      </w:tr>
+      <w:tr>
+        <w:trPr>
+          <w:jc w:val="center"/>
+        </w:trPr>
+        <w:tc>
+          <w:tcPr>
+            <w:tcW w:w="1118" w:type="dxa"/>
+            <w:vAlign w:val="center"/>
+          </w:tcPr>
+          <w:p>
+            <w:pPr>
+              <w:pStyle w:val="Principales"/>
+              <w:rPr>
+                <w:sz w:val="20"/>
+                <w:szCs w:val="20"/>
+              </w:rPr>
+            </w:pPr>
+          </w:p>
+        </w:tc>
+        <w:tc>
+          <w:tcPr>
+            <w:tcW w:w="1985" w:type="dxa"/>
+            <w:vAlign w:val="center"/>
+          </w:tcPr>
+          <w:p>
+            <w:pPr>
+              <w:pStyle w:val="Principales"/>
+              <w:numPr>
+                <w:ilvl w:val="0"/>
+                <w:numId w:val="0"/>
+              </w:numPr>
+              <w:rPr>
+                <w:sz w:val="20"/>
+                <w:szCs w:val="20"/>
+              </w:rPr>
+            </w:pPr>
+            <w:r>
+              <w:rPr>
+                <w:sz w:val="20"/>
+                <w:szCs w:val="20"/>
+              </w:rPr>
+              <w:t>G. Notificación Usuarios</w:t>
+            </w:r>
+          </w:p>
+        </w:tc>
+        <w:tc>
+          <w:tcPr>
+            <w:tcW w:w="5527" w:type="dxa"/>
+            <w:vAlign w:val="center"/>
+          </w:tcPr>
+          <w:p>
+            <w:pPr>
+              <w:pStyle w:val="Principales"/>
+              <w:numPr>
+                <w:ilvl w:val="0"/>
+                <w:numId w:val="0"/>
+              </w:numPr>
+              <w:rPr>
+                <w:sz w:val="20"/>
+                <w:szCs w:val="20"/>
+              </w:rPr>
+            </w:pPr>
+          </w:p>
+          <w:p>
+            <w:pPr>
+              <w:pStyle w:val="Principales"/>
+              <w:numPr>
+                <w:ilvl w:val="0"/>
+                <w:numId w:val="0"/>
+              </w:numPr>
+              <w:rPr>
+                <w:sz w:val="20"/>
+                <w:szCs w:val="20"/>
+              </w:rPr>
+            </w:pPr>
+            <w:r>
+              <w:rPr>
+                <w:sz w:val="20"/>
+                <w:szCs w:val="20"/>
+              </w:rPr>
+              <w:t xml:space="preserve">El sistema tendrá un gestor de usuarios que les notificará eventos en tiempo real a Smartphones y </w:t>
+            </w:r>
+            <w:proofErr w:type="spellStart"/>
+            <w:r>
+              <w:rPr>
+                <w:sz w:val="20"/>
+                <w:szCs w:val="20"/>
+              </w:rPr>
+              <w:t>tablets</w:t>
+            </w:r>
+            <w:proofErr w:type="spellEnd"/>
+            <w:r>
+              <w:rPr>
+                <w:sz w:val="20"/>
+                <w:szCs w:val="20"/>
+              </w:rPr>
+              <w:t>.</w:t>
+            </w:r>
+          </w:p>
+          <w:p>
+            <w:pPr>
+              <w:pStyle w:val="Principales"/>
+              <w:numPr>
+                <w:ilvl w:val="0"/>
+                <w:numId w:val="0"/>
+              </w:numPr>
+              <w:rPr>
+                <w:sz w:val="20"/>
+                <w:szCs w:val="20"/>
+              </w:rPr>
+            </w:pPr>
+          </w:p>
+        </w:tc>
+      </w:tr>
+      <w:tr>
+        <w:trPr>
+          <w:jc w:val="center"/>
+        </w:trPr>
+        <w:tc>
+          <w:tcPr>
+            <w:tcW w:w="1118" w:type="dxa"/>
+            <w:vAlign w:val="center"/>
+          </w:tcPr>
+          <w:p>
+            <w:pPr>
+              <w:pStyle w:val="Principales"/>
+              <w:rPr>
+                <w:sz w:val="20"/>
+                <w:szCs w:val="20"/>
+              </w:rPr>
+            </w:pPr>
+          </w:p>
+        </w:tc>
+        <w:tc>
+          <w:tcPr>
+            <w:tcW w:w="1985" w:type="dxa"/>
+            <w:vAlign w:val="center"/>
+          </w:tcPr>
+          <w:p>
+            <w:pPr>
+              <w:pStyle w:val="Principales"/>
+              <w:numPr>
+                <w:ilvl w:val="0"/>
+                <w:numId w:val="0"/>
+              </w:numPr>
+              <w:rPr>
+                <w:sz w:val="20"/>
+                <w:szCs w:val="20"/>
+              </w:rPr>
+            </w:pPr>
+            <w:r>
+              <w:rPr>
+                <w:sz w:val="20"/>
+                <w:szCs w:val="20"/>
+              </w:rPr>
+              <w:t>G. Recursos</w:t>
+            </w:r>
+          </w:p>
+        </w:tc>
+        <w:tc>
+          <w:tcPr>
+            <w:tcW w:w="5527" w:type="dxa"/>
+            <w:vAlign w:val="center"/>
+          </w:tcPr>
+          <w:p>
+            <w:pPr>
+              <w:pStyle w:val="Principales"/>
+              <w:numPr>
+                <w:ilvl w:val="0"/>
+                <w:numId w:val="0"/>
+              </w:numPr>
+              <w:rPr>
+                <w:sz w:val="20"/>
+                <w:szCs w:val="20"/>
+              </w:rPr>
+            </w:pPr>
+          </w:p>
+          <w:p>
+            <w:pPr>
+              <w:pStyle w:val="Principales"/>
+              <w:numPr>
+                <w:ilvl w:val="0"/>
+                <w:numId w:val="0"/>
+              </w:numPr>
+              <w:rPr>
+                <w:sz w:val="20"/>
+                <w:szCs w:val="20"/>
+              </w:rPr>
+            </w:pPr>
+            <w:r>
+              <w:rPr>
+                <w:sz w:val="20"/>
+                <w:szCs w:val="20"/>
+              </w:rPr>
+              <w:t xml:space="preserve">El sistema tendrá un gestor de </w:t>
+            </w:r>
+            <w:r>
+              <w:rPr>
+                <w:sz w:val="20"/>
+                <w:szCs w:val="20"/>
+              </w:rPr>
+              <w:t>recursos</w:t>
+            </w:r>
+            <w:r>
+              <w:rPr>
+                <w:sz w:val="20"/>
+                <w:szCs w:val="20"/>
+              </w:rPr>
+              <w:t xml:space="preserve"> que le</w:t>
+            </w:r>
+            <w:r>
+              <w:rPr>
+                <w:sz w:val="20"/>
+                <w:szCs w:val="20"/>
+              </w:rPr>
+              <w:t xml:space="preserve"> </w:t>
+            </w:r>
+            <w:r>
+              <w:rPr>
+                <w:sz w:val="20"/>
+                <w:szCs w:val="20"/>
+              </w:rPr>
+              <w:t xml:space="preserve">permitirá </w:t>
+            </w:r>
+            <w:r>
+              <w:rPr>
+                <w:sz w:val="20"/>
+                <w:szCs w:val="20"/>
+              </w:rPr>
+              <w:t>organizarlos.</w:t>
+            </w:r>
+          </w:p>
+          <w:p>
+            <w:pPr>
+              <w:pStyle w:val="Principales"/>
+              <w:numPr>
+                <w:ilvl w:val="0"/>
+                <w:numId w:val="0"/>
+              </w:numPr>
+              <w:rPr>
+                <w:sz w:val="20"/>
+                <w:szCs w:val="20"/>
+              </w:rPr>
+            </w:pPr>
+          </w:p>
+        </w:tc>
+      </w:tr>
+      <w:tr>
+        <w:trPr>
+          <w:jc w:val="center"/>
+        </w:trPr>
+        <w:tc>
+          <w:tcPr>
+            <w:tcW w:w="1118" w:type="dxa"/>
+            <w:vAlign w:val="center"/>
+          </w:tcPr>
+          <w:p>
+            <w:pPr>
+              <w:pStyle w:val="Principales"/>
+              <w:rPr>
+                <w:sz w:val="20"/>
+                <w:szCs w:val="20"/>
+              </w:rPr>
+            </w:pPr>
+          </w:p>
+        </w:tc>
+        <w:tc>
+          <w:tcPr>
+            <w:tcW w:w="1985" w:type="dxa"/>
+            <w:vAlign w:val="center"/>
+          </w:tcPr>
+          <w:p>
+            <w:pPr>
+              <w:pStyle w:val="Principales"/>
+              <w:numPr>
+                <w:ilvl w:val="0"/>
+                <w:numId w:val="0"/>
+              </w:numPr>
+              <w:rPr>
+                <w:sz w:val="20"/>
+                <w:szCs w:val="20"/>
+              </w:rPr>
+            </w:pPr>
+            <w:r>
+              <w:rPr>
+                <w:sz w:val="20"/>
+                <w:szCs w:val="20"/>
+              </w:rPr>
+              <w:t>G. Recursos de Usuarios</w:t>
+            </w:r>
+          </w:p>
+        </w:tc>
+        <w:tc>
+          <w:tcPr>
+            <w:tcW w:w="5527" w:type="dxa"/>
+            <w:vAlign w:val="center"/>
+          </w:tcPr>
+          <w:p>
+            <w:pPr>
+              <w:pStyle w:val="Principales"/>
+              <w:numPr>
+                <w:ilvl w:val="0"/>
+                <w:numId w:val="0"/>
+              </w:numPr>
+              <w:rPr>
+                <w:sz w:val="20"/>
+                <w:szCs w:val="20"/>
+              </w:rPr>
+            </w:pPr>
+          </w:p>
+          <w:p>
+            <w:pPr>
+              <w:pStyle w:val="Principales"/>
+              <w:numPr>
+                <w:ilvl w:val="0"/>
+                <w:numId w:val="0"/>
+              </w:numPr>
+              <w:rPr>
+                <w:sz w:val="20"/>
+                <w:szCs w:val="20"/>
+              </w:rPr>
+            </w:pPr>
+            <w:r>
+              <w:rPr>
+                <w:sz w:val="20"/>
+                <w:szCs w:val="20"/>
+              </w:rPr>
+              <w:t>El sistema tendrá un gestor de usuarios que les permitirá administrar sistemas, operarios de emergencia y de unidades.</w:t>
+            </w:r>
+          </w:p>
+          <w:p>
+            <w:pPr>
+              <w:pStyle w:val="Principales"/>
+              <w:numPr>
+                <w:ilvl w:val="0"/>
+                <w:numId w:val="0"/>
+              </w:numPr>
+              <w:rPr>
+                <w:sz w:val="20"/>
+                <w:szCs w:val="20"/>
+              </w:rPr>
+            </w:pPr>
+          </w:p>
+        </w:tc>
+      </w:tr>
+      <w:tr>
+        <w:trPr>
+          <w:jc w:val="center"/>
+        </w:trPr>
+        <w:tc>
+          <w:tcPr>
+            <w:tcW w:w="1118" w:type="dxa"/>
+            <w:vAlign w:val="center"/>
+          </w:tcPr>
+          <w:p>
+            <w:pPr>
+              <w:pStyle w:val="Principales"/>
+              <w:rPr>
+                <w:sz w:val="20"/>
+                <w:szCs w:val="20"/>
+              </w:rPr>
+            </w:pPr>
+          </w:p>
+        </w:tc>
+        <w:tc>
+          <w:tcPr>
+            <w:tcW w:w="1985" w:type="dxa"/>
+            <w:vAlign w:val="center"/>
+          </w:tcPr>
+          <w:p>
+            <w:pPr>
+              <w:pStyle w:val="Principales"/>
+              <w:numPr>
+                <w:ilvl w:val="0"/>
+                <w:numId w:val="0"/>
+              </w:numPr>
+              <w:rPr>
+                <w:sz w:val="20"/>
+                <w:szCs w:val="20"/>
+              </w:rPr>
+            </w:pPr>
+            <w:r>
+              <w:rPr>
+                <w:sz w:val="20"/>
+                <w:szCs w:val="20"/>
+              </w:rPr>
+              <w:t>G. Recursos para Emergencias</w:t>
+            </w:r>
+          </w:p>
+        </w:tc>
+        <w:tc>
+          <w:tcPr>
+            <w:tcW w:w="5527" w:type="dxa"/>
+            <w:vAlign w:val="center"/>
+          </w:tcPr>
+          <w:p>
+            <w:pPr>
+              <w:pStyle w:val="Principales"/>
+              <w:numPr>
+                <w:ilvl w:val="0"/>
+                <w:numId w:val="0"/>
+              </w:numPr>
+              <w:rPr>
+                <w:sz w:val="20"/>
+                <w:szCs w:val="20"/>
+              </w:rPr>
+            </w:pPr>
+          </w:p>
+          <w:p>
+            <w:pPr>
+              <w:pStyle w:val="Principales"/>
+              <w:numPr>
+                <w:ilvl w:val="0"/>
+                <w:numId w:val="0"/>
+              </w:numPr>
+              <w:rPr>
+                <w:sz w:val="20"/>
+                <w:szCs w:val="20"/>
+              </w:rPr>
+            </w:pPr>
+            <w:r>
+              <w:rPr>
+                <w:sz w:val="20"/>
+                <w:szCs w:val="20"/>
+              </w:rPr>
+              <w:t xml:space="preserve">El sistema tendrá un gestor de </w:t>
+            </w:r>
+            <w:r>
+              <w:rPr>
+                <w:sz w:val="20"/>
+                <w:szCs w:val="20"/>
+              </w:rPr>
+              <w:t>recursos</w:t>
+            </w:r>
+            <w:r>
+              <w:rPr>
+                <w:sz w:val="20"/>
+                <w:szCs w:val="20"/>
+              </w:rPr>
+              <w:t xml:space="preserve"> que les permitirá </w:t>
+            </w:r>
+            <w:r>
+              <w:rPr>
+                <w:sz w:val="20"/>
+                <w:szCs w:val="20"/>
+              </w:rPr>
+              <w:t>asignar recursos a emergencias concretas</w:t>
+            </w:r>
+          </w:p>
+          <w:p>
+            <w:pPr>
+              <w:pStyle w:val="Principales"/>
+              <w:numPr>
+                <w:ilvl w:val="0"/>
+                <w:numId w:val="0"/>
+              </w:numPr>
+              <w:rPr>
+                <w:sz w:val="20"/>
+                <w:szCs w:val="20"/>
+              </w:rPr>
+            </w:pPr>
+          </w:p>
+          <w:p>
+            <w:pPr>
+              <w:pStyle w:val="Principales"/>
+              <w:numPr>
+                <w:ilvl w:val="0"/>
+                <w:numId w:val="0"/>
+              </w:numPr>
+              <w:rPr>
+                <w:sz w:val="20"/>
+                <w:szCs w:val="20"/>
+              </w:rPr>
+            </w:pPr>
+          </w:p>
+        </w:tc>
+      </w:tr>
+      <w:tr>
+        <w:trPr>
+          <w:jc w:val="center"/>
+        </w:trPr>
+        <w:tc>
+          <w:tcPr>
+            <w:tcW w:w="1118" w:type="dxa"/>
+            <w:vAlign w:val="center"/>
+          </w:tcPr>
+          <w:p>
+            <w:pPr>
+              <w:pStyle w:val="Principales"/>
+              <w:rPr>
+                <w:sz w:val="20"/>
+                <w:szCs w:val="20"/>
+              </w:rPr>
+            </w:pPr>
+          </w:p>
+        </w:tc>
+        <w:tc>
+          <w:tcPr>
+            <w:tcW w:w="1985" w:type="dxa"/>
+            <w:vAlign w:val="center"/>
+          </w:tcPr>
+          <w:p>
+            <w:pPr>
+              <w:pStyle w:val="Principales"/>
+              <w:numPr>
+                <w:ilvl w:val="0"/>
+                <w:numId w:val="0"/>
+              </w:numPr>
+              <w:rPr>
+                <w:sz w:val="20"/>
+                <w:szCs w:val="20"/>
+              </w:rPr>
+            </w:pPr>
+            <w:r>
+              <w:rPr>
+                <w:sz w:val="20"/>
+                <w:szCs w:val="20"/>
+              </w:rPr>
+              <w:t>G. Recursos Unidades</w:t>
+            </w:r>
+          </w:p>
+        </w:tc>
+        <w:tc>
+          <w:tcPr>
+            <w:tcW w:w="5527" w:type="dxa"/>
+            <w:vAlign w:val="center"/>
+          </w:tcPr>
+          <w:p>
+            <w:pPr>
+              <w:pStyle w:val="Principales"/>
+              <w:numPr>
+                <w:ilvl w:val="0"/>
+                <w:numId w:val="0"/>
+              </w:numPr>
+              <w:rPr>
+                <w:sz w:val="20"/>
+                <w:szCs w:val="20"/>
+              </w:rPr>
+            </w:pPr>
+          </w:p>
+          <w:p>
+            <w:pPr>
+              <w:pStyle w:val="Principales"/>
+              <w:numPr>
+                <w:ilvl w:val="0"/>
+                <w:numId w:val="0"/>
+              </w:numPr>
+              <w:rPr>
+                <w:sz w:val="20"/>
+                <w:szCs w:val="20"/>
+              </w:rPr>
+            </w:pPr>
+            <w:r>
+              <w:rPr>
+                <w:sz w:val="20"/>
+                <w:szCs w:val="20"/>
+              </w:rPr>
+              <w:t>El sistema tendrá un gestor de recursos que permitirá asignar unidades activas para una emergencia.</w:t>
+            </w:r>
+          </w:p>
+          <w:p>
+            <w:pPr>
+              <w:pStyle w:val="Principales"/>
+              <w:numPr>
+                <w:ilvl w:val="0"/>
+                <w:numId w:val="0"/>
+              </w:numPr>
+              <w:rPr>
+                <w:sz w:val="20"/>
+                <w:szCs w:val="20"/>
+              </w:rPr>
+            </w:pPr>
+          </w:p>
+        </w:tc>
+      </w:tr>
+      <w:tr>
+        <w:trPr>
+          <w:jc w:val="center"/>
+        </w:trPr>
+        <w:tc>
+          <w:tcPr>
+            <w:tcW w:w="1118" w:type="dxa"/>
+            <w:vAlign w:val="center"/>
+          </w:tcPr>
+          <w:p>
+            <w:pPr>
+              <w:pStyle w:val="Principales"/>
+              <w:rPr>
+                <w:sz w:val="20"/>
+                <w:szCs w:val="20"/>
+              </w:rPr>
+            </w:pPr>
+          </w:p>
+        </w:tc>
+        <w:tc>
+          <w:tcPr>
+            <w:tcW w:w="1985" w:type="dxa"/>
+            <w:vAlign w:val="center"/>
+          </w:tcPr>
+          <w:p>
+            <w:pPr>
+              <w:pStyle w:val="Principales"/>
+              <w:numPr>
+                <w:ilvl w:val="0"/>
+                <w:numId w:val="0"/>
+              </w:numPr>
+              <w:rPr>
+                <w:sz w:val="20"/>
+                <w:szCs w:val="20"/>
+              </w:rPr>
+            </w:pPr>
+            <w:r>
+              <w:rPr>
+                <w:sz w:val="20"/>
+                <w:szCs w:val="20"/>
+              </w:rPr>
+              <w:t>G. Recursos Algoritmo</w:t>
+            </w:r>
+          </w:p>
+        </w:tc>
+        <w:tc>
+          <w:tcPr>
+            <w:tcW w:w="5527" w:type="dxa"/>
+            <w:vAlign w:val="center"/>
+          </w:tcPr>
+          <w:p>
+            <w:pPr>
+              <w:pStyle w:val="Principales"/>
+              <w:numPr>
+                <w:ilvl w:val="0"/>
+                <w:numId w:val="0"/>
+              </w:numPr>
+              <w:rPr>
+                <w:sz w:val="20"/>
+                <w:szCs w:val="20"/>
+              </w:rPr>
+            </w:pPr>
+          </w:p>
+          <w:p>
+            <w:pPr>
+              <w:pStyle w:val="Principales"/>
+              <w:numPr>
+                <w:ilvl w:val="0"/>
+                <w:numId w:val="0"/>
+              </w:numPr>
+              <w:rPr>
+                <w:sz w:val="20"/>
+                <w:szCs w:val="20"/>
+              </w:rPr>
+            </w:pPr>
+            <w:r>
+              <w:rPr>
+                <w:sz w:val="20"/>
+                <w:szCs w:val="20"/>
+              </w:rPr>
+              <w:t>El sistema tendrá un gestor de recursos que utilizará un algoritmo para optimizar las rutas y a su vez los recursos.</w:t>
+            </w:r>
+          </w:p>
+          <w:p>
+            <w:pPr>
+              <w:pStyle w:val="Principales"/>
+              <w:numPr>
+                <w:ilvl w:val="0"/>
+                <w:numId w:val="0"/>
+              </w:numPr>
+              <w:rPr>
+                <w:sz w:val="20"/>
+                <w:szCs w:val="20"/>
+              </w:rPr>
+            </w:pPr>
+          </w:p>
+        </w:tc>
+      </w:tr>
+      <w:tr>
+        <w:trPr>
+          <w:jc w:val="center"/>
+        </w:trPr>
+        <w:tc>
+          <w:tcPr>
+            <w:tcW w:w="1118" w:type="dxa"/>
+            <w:vAlign w:val="center"/>
+          </w:tcPr>
+          <w:p>
+            <w:pPr>
+              <w:pStyle w:val="Principales"/>
+              <w:rPr>
+                <w:sz w:val="20"/>
+                <w:szCs w:val="20"/>
+              </w:rPr>
+            </w:pPr>
+          </w:p>
+        </w:tc>
+        <w:tc>
+          <w:tcPr>
+            <w:tcW w:w="1985" w:type="dxa"/>
+            <w:vAlign w:val="center"/>
+          </w:tcPr>
+          <w:p>
+            <w:pPr>
+              <w:pStyle w:val="Principales"/>
+              <w:numPr>
+                <w:ilvl w:val="0"/>
+                <w:numId w:val="0"/>
+              </w:numPr>
+              <w:rPr>
+                <w:sz w:val="20"/>
+                <w:szCs w:val="20"/>
+              </w:rPr>
+            </w:pPr>
+            <w:r>
+              <w:rPr>
+                <w:sz w:val="20"/>
+                <w:szCs w:val="20"/>
+              </w:rPr>
+              <w:t>G. Orden Eventos</w:t>
+            </w:r>
+          </w:p>
+        </w:tc>
+        <w:tc>
+          <w:tcPr>
+            <w:tcW w:w="5527" w:type="dxa"/>
+            <w:vAlign w:val="center"/>
+          </w:tcPr>
+          <w:p>
+            <w:pPr>
+              <w:pStyle w:val="Principales"/>
+              <w:numPr>
+                <w:ilvl w:val="0"/>
+                <w:numId w:val="0"/>
+              </w:numPr>
+              <w:rPr>
+                <w:sz w:val="20"/>
+                <w:szCs w:val="20"/>
+              </w:rPr>
+            </w:pPr>
+          </w:p>
+          <w:p>
+            <w:pPr>
+              <w:pStyle w:val="Principales"/>
+              <w:numPr>
+                <w:ilvl w:val="0"/>
+                <w:numId w:val="0"/>
+              </w:numPr>
+              <w:rPr>
+                <w:sz w:val="20"/>
+                <w:szCs w:val="20"/>
+              </w:rPr>
+            </w:pPr>
+            <w:r>
+              <w:rPr>
+                <w:sz w:val="20"/>
+                <w:szCs w:val="20"/>
+              </w:rPr>
+              <w:t>El sistema tendrá un gestor de eventos que los organizará por prioridad.</w:t>
+            </w:r>
+          </w:p>
+          <w:p>
+            <w:pPr>
+              <w:pStyle w:val="Principales"/>
+              <w:numPr>
+                <w:ilvl w:val="0"/>
+                <w:numId w:val="0"/>
+              </w:numPr>
+              <w:rPr>
+                <w:sz w:val="20"/>
+                <w:szCs w:val="20"/>
+              </w:rPr>
+            </w:pPr>
+          </w:p>
+        </w:tc>
+      </w:tr>
+      <w:tr>
+        <w:trPr>
+          <w:jc w:val="center"/>
+        </w:trPr>
+        <w:tc>
+          <w:tcPr>
+            <w:tcW w:w="1118" w:type="dxa"/>
+            <w:vAlign w:val="center"/>
+          </w:tcPr>
+          <w:p>
+            <w:pPr>
+              <w:pStyle w:val="Principales"/>
+              <w:rPr>
+                <w:sz w:val="20"/>
+                <w:szCs w:val="20"/>
+              </w:rPr>
+            </w:pPr>
+          </w:p>
+        </w:tc>
+        <w:tc>
+          <w:tcPr>
+            <w:tcW w:w="1985" w:type="dxa"/>
+            <w:vAlign w:val="center"/>
+          </w:tcPr>
+          <w:p>
+            <w:pPr>
+              <w:pStyle w:val="Principales"/>
+              <w:numPr>
+                <w:ilvl w:val="0"/>
+                <w:numId w:val="0"/>
+              </w:numPr>
+              <w:rPr>
+                <w:sz w:val="20"/>
+                <w:szCs w:val="20"/>
+              </w:rPr>
+            </w:pPr>
+            <w:r>
+              <w:rPr>
+                <w:sz w:val="20"/>
+                <w:szCs w:val="20"/>
+              </w:rPr>
+              <w:t>G. Asignación Eventos</w:t>
+            </w:r>
+          </w:p>
+        </w:tc>
+        <w:tc>
+          <w:tcPr>
+            <w:tcW w:w="5527" w:type="dxa"/>
+            <w:vAlign w:val="center"/>
+          </w:tcPr>
+          <w:p>
+            <w:pPr>
+              <w:pStyle w:val="Principales"/>
+              <w:numPr>
+                <w:ilvl w:val="0"/>
+                <w:numId w:val="0"/>
+              </w:numPr>
+              <w:rPr>
+                <w:sz w:val="20"/>
+                <w:szCs w:val="20"/>
+              </w:rPr>
+            </w:pPr>
+          </w:p>
+          <w:p>
+            <w:pPr>
+              <w:pStyle w:val="Principales"/>
+              <w:numPr>
+                <w:ilvl w:val="0"/>
+                <w:numId w:val="0"/>
+              </w:numPr>
+              <w:rPr>
+                <w:sz w:val="20"/>
+                <w:szCs w:val="20"/>
+              </w:rPr>
+            </w:pPr>
+            <w:r>
+              <w:rPr>
+                <w:sz w:val="20"/>
+                <w:szCs w:val="20"/>
+              </w:rPr>
+              <w:t>El sistema tendrá un gestor de eventos que los organizará entre los operarios libres.</w:t>
+            </w:r>
+          </w:p>
+          <w:p>
+            <w:pPr>
+              <w:pStyle w:val="Principales"/>
+              <w:numPr>
+                <w:ilvl w:val="0"/>
+                <w:numId w:val="0"/>
+              </w:numPr>
+              <w:rPr>
+                <w:sz w:val="20"/>
+                <w:szCs w:val="20"/>
+              </w:rPr>
+            </w:pPr>
+          </w:p>
+        </w:tc>
+      </w:tr>
+      <w:tr>
+        <w:trPr>
+          <w:jc w:val="center"/>
+        </w:trPr>
+        <w:tc>
+          <w:tcPr>
+            <w:tcW w:w="1118" w:type="dxa"/>
+            <w:vAlign w:val="center"/>
+          </w:tcPr>
+          <w:p>
+            <w:pPr>
+              <w:pStyle w:val="Principales"/>
+              <w:rPr>
+                <w:sz w:val="20"/>
+                <w:szCs w:val="20"/>
+              </w:rPr>
+            </w:pPr>
+          </w:p>
+        </w:tc>
+        <w:tc>
+          <w:tcPr>
+            <w:tcW w:w="1985" w:type="dxa"/>
+            <w:vAlign w:val="center"/>
+          </w:tcPr>
+          <w:p>
+            <w:pPr>
+              <w:pStyle w:val="Principales"/>
+              <w:numPr>
+                <w:ilvl w:val="0"/>
+                <w:numId w:val="0"/>
+              </w:numPr>
+              <w:rPr>
+                <w:sz w:val="20"/>
+                <w:szCs w:val="20"/>
+              </w:rPr>
+            </w:pPr>
+            <w:r>
+              <w:rPr>
+                <w:sz w:val="20"/>
+                <w:szCs w:val="20"/>
+              </w:rPr>
+              <w:t>G. Comunicaciones</w:t>
+            </w:r>
+          </w:p>
+        </w:tc>
+        <w:tc>
+          <w:tcPr>
+            <w:tcW w:w="5527" w:type="dxa"/>
+            <w:vAlign w:val="center"/>
+          </w:tcPr>
+          <w:p>
+            <w:pPr>
+              <w:pStyle w:val="Principales"/>
+              <w:numPr>
+                <w:ilvl w:val="0"/>
+                <w:numId w:val="0"/>
+              </w:numPr>
+              <w:rPr>
+                <w:sz w:val="20"/>
+                <w:szCs w:val="20"/>
+              </w:rPr>
+            </w:pPr>
+          </w:p>
+          <w:p>
+            <w:pPr>
+              <w:pStyle w:val="Principales"/>
+              <w:numPr>
+                <w:ilvl w:val="0"/>
+                <w:numId w:val="0"/>
+              </w:numPr>
+              <w:rPr>
+                <w:sz w:val="20"/>
+                <w:szCs w:val="20"/>
+              </w:rPr>
+            </w:pPr>
+            <w:r>
+              <w:rPr>
+                <w:sz w:val="20"/>
+                <w:szCs w:val="20"/>
+              </w:rPr>
+              <w:t>El sistema tendrá un gestor de comunicaciones para regularlas.</w:t>
+            </w:r>
+          </w:p>
+          <w:p>
+            <w:pPr>
+              <w:pStyle w:val="Principales"/>
+              <w:numPr>
+                <w:ilvl w:val="0"/>
+                <w:numId w:val="0"/>
+              </w:numPr>
+              <w:rPr>
+                <w:sz w:val="20"/>
+                <w:szCs w:val="20"/>
+              </w:rPr>
+            </w:pPr>
+          </w:p>
+        </w:tc>
+      </w:tr>
+      <w:tr>
+        <w:trPr>
+          <w:jc w:val="center"/>
+        </w:trPr>
+        <w:tc>
+          <w:tcPr>
+            <w:tcW w:w="1118" w:type="dxa"/>
+            <w:vAlign w:val="center"/>
+          </w:tcPr>
+          <w:p>
+            <w:pPr>
+              <w:pStyle w:val="Principales"/>
+              <w:rPr>
+                <w:sz w:val="20"/>
+                <w:szCs w:val="20"/>
+              </w:rPr>
+            </w:pPr>
+          </w:p>
+        </w:tc>
+        <w:tc>
+          <w:tcPr>
+            <w:tcW w:w="1985" w:type="dxa"/>
+            <w:vAlign w:val="center"/>
+          </w:tcPr>
+          <w:p>
+            <w:pPr>
+              <w:pStyle w:val="Principales"/>
+              <w:numPr>
+                <w:ilvl w:val="0"/>
+                <w:numId w:val="0"/>
+              </w:numPr>
+              <w:rPr>
+                <w:sz w:val="20"/>
+                <w:szCs w:val="20"/>
+              </w:rPr>
+            </w:pPr>
+            <w:r>
+              <w:rPr>
+                <w:sz w:val="20"/>
+                <w:szCs w:val="20"/>
+              </w:rPr>
+              <w:t>G. Comunicaciones Policía</w:t>
+            </w:r>
+          </w:p>
+        </w:tc>
+        <w:tc>
+          <w:tcPr>
+            <w:tcW w:w="5527" w:type="dxa"/>
+            <w:vAlign w:val="center"/>
+          </w:tcPr>
+          <w:p>
+            <w:pPr>
+              <w:pStyle w:val="Principales"/>
+              <w:numPr>
+                <w:ilvl w:val="0"/>
+                <w:numId w:val="0"/>
+              </w:numPr>
+              <w:rPr>
+                <w:sz w:val="20"/>
+                <w:szCs w:val="20"/>
+              </w:rPr>
+            </w:pPr>
+          </w:p>
+          <w:p>
+            <w:pPr>
+              <w:pStyle w:val="Principales"/>
+              <w:numPr>
+                <w:ilvl w:val="0"/>
+                <w:numId w:val="0"/>
+              </w:numPr>
+              <w:rPr>
+                <w:sz w:val="20"/>
+                <w:szCs w:val="20"/>
+              </w:rPr>
+            </w:pPr>
+            <w:r>
+              <w:rPr>
+                <w:sz w:val="20"/>
+                <w:szCs w:val="20"/>
+              </w:rPr>
+              <w:t>El sistema tendrá un gestor de comunicaciones que regulará estas con la policía y la UME mediante cifrado de radio.</w:t>
+            </w:r>
+          </w:p>
+          <w:p>
+            <w:pPr>
+              <w:pStyle w:val="Principales"/>
+              <w:numPr>
+                <w:ilvl w:val="0"/>
+                <w:numId w:val="0"/>
+              </w:numPr>
+              <w:rPr>
+                <w:sz w:val="20"/>
+                <w:szCs w:val="20"/>
+              </w:rPr>
+            </w:pPr>
+          </w:p>
+        </w:tc>
+      </w:tr>
+    </w:tbl>
+    <w:p>
+      <w:pPr>
+        <w:pStyle w:val="Principales"/>
+        <w:numPr>
+          <w:ilvl w:val="0"/>
+          <w:numId w:val="0"/>
+        </w:numPr>
+        <w:ind w:left="720"/>
+      </w:pPr>
+    </w:p>
+    <w:p>
+      <w:pPr>
+        <w:pStyle w:val="Principales"/>
+        <w:numPr>
+          <w:ilvl w:val="0"/>
+          <w:numId w:val="21"/>
+        </w:numPr>
       </w:pPr>
       <w:r>
         <w:t>Descripción de los resultados para cada tarea:</w:t>
@@ -813,12 +3840,7 @@
         <w:pStyle w:val="Principales"/>
       </w:pPr>
       <w:r>
-        <w:t>Arquitecturas pro</w:t>
-      </w:r>
-      <w:bookmarkStart w:id="0" w:name="_GoBack"/>
-      <w:bookmarkEnd w:id="0"/>
-      <w:r>
-        <w:t>ducidas en cada Iteración:</w:t>
+        <w:t>Arquitecturas producidas en cada Iteración:</w:t>
       </w:r>
     </w:p>
     <w:sectPr>
@@ -870,6 +3892,7 @@
         <w:docPartUnique/>
       </w:docPartObj>
     </w:sdtPr>
+    <w:sdtEndPr/>
     <w:sdtContent>
       <w:p>
         <w:pPr>
@@ -1654,7 +4677,6 @@
     <w:lvl w:ilvl="0" w:tplc="2C783EE4">
       <w:start w:val="1"/>
       <w:numFmt w:val="decimal"/>
-      <w:pStyle w:val="Principales"/>
       <w:lvlText w:val="%1."/>
       <w:lvlJc w:val="left"/>
       <w:pPr>
@@ -1735,6 +4757,93 @@
     </w:lvl>
   </w:abstractNum>
   <w:abstractNum w:abstractNumId="5" w15:restartNumberingAfterBreak="0">
+    <w:nsid w:val="1DE51377"/>
+    <w:multiLevelType w:val="hybridMultilevel"/>
+    <w:tmpl w:val="2072030C"/>
+    <w:lvl w:ilvl="0" w:tplc="383C9CFA">
+      <w:start w:val="1"/>
+      <w:numFmt w:val="decimal"/>
+      <w:pStyle w:val="Principales"/>
+      <w:lvlText w:val="%1."/>
+      <w:lvlJc w:val="left"/>
+      <w:pPr>
+        <w:ind w:left="720" w:hanging="360"/>
+      </w:pPr>
+    </w:lvl>
+    <w:lvl w:ilvl="1" w:tplc="0C0A0019" w:tentative="1">
+      <w:start w:val="1"/>
+      <w:numFmt w:val="lowerLetter"/>
+      <w:lvlText w:val="%2."/>
+      <w:lvlJc w:val="left"/>
+      <w:pPr>
+        <w:ind w:left="1440" w:hanging="360"/>
+      </w:pPr>
+    </w:lvl>
+    <w:lvl w:ilvl="2" w:tplc="0C0A001B" w:tentative="1">
+      <w:start w:val="1"/>
+      <w:numFmt w:val="lowerRoman"/>
+      <w:lvlText w:val="%3."/>
+      <w:lvlJc w:val="right"/>
+      <w:pPr>
+        <w:ind w:left="2160" w:hanging="180"/>
+      </w:pPr>
+    </w:lvl>
+    <w:lvl w:ilvl="3" w:tplc="0C0A000F" w:tentative="1">
+      <w:start w:val="1"/>
+      <w:numFmt w:val="decimal"/>
+      <w:lvlText w:val="%4."/>
+      <w:lvlJc w:val="left"/>
+      <w:pPr>
+        <w:ind w:left="2880" w:hanging="360"/>
+      </w:pPr>
+    </w:lvl>
+    <w:lvl w:ilvl="4" w:tplc="0C0A0019" w:tentative="1">
+      <w:start w:val="1"/>
+      <w:numFmt w:val="lowerLetter"/>
+      <w:lvlText w:val="%5."/>
+      <w:lvlJc w:val="left"/>
+      <w:pPr>
+        <w:ind w:left="3600" w:hanging="360"/>
+      </w:pPr>
+    </w:lvl>
+    <w:lvl w:ilvl="5" w:tplc="0C0A001B" w:tentative="1">
+      <w:start w:val="1"/>
+      <w:numFmt w:val="lowerRoman"/>
+      <w:lvlText w:val="%6."/>
+      <w:lvlJc w:val="right"/>
+      <w:pPr>
+        <w:ind w:left="4320" w:hanging="180"/>
+      </w:pPr>
+    </w:lvl>
+    <w:lvl w:ilvl="6" w:tplc="0C0A000F" w:tentative="1">
+      <w:start w:val="1"/>
+      <w:numFmt w:val="decimal"/>
+      <w:lvlText w:val="%7."/>
+      <w:lvlJc w:val="left"/>
+      <w:pPr>
+        <w:ind w:left="5040" w:hanging="360"/>
+      </w:pPr>
+    </w:lvl>
+    <w:lvl w:ilvl="7" w:tplc="0C0A0019" w:tentative="1">
+      <w:start w:val="1"/>
+      <w:numFmt w:val="lowerLetter"/>
+      <w:lvlText w:val="%8."/>
+      <w:lvlJc w:val="left"/>
+      <w:pPr>
+        <w:ind w:left="5760" w:hanging="360"/>
+      </w:pPr>
+    </w:lvl>
+    <w:lvl w:ilvl="8" w:tplc="0C0A001B" w:tentative="1">
+      <w:start w:val="1"/>
+      <w:numFmt w:val="lowerRoman"/>
+      <w:lvlText w:val="%9."/>
+      <w:lvlJc w:val="right"/>
+      <w:pPr>
+        <w:ind w:left="6480" w:hanging="180"/>
+      </w:pPr>
+    </w:lvl>
+  </w:abstractNum>
+  <w:abstractNum w:abstractNumId="6" w15:restartNumberingAfterBreak="0">
     <w:nsid w:val="235D4E65"/>
     <w:multiLevelType w:val="hybridMultilevel"/>
     <w:tmpl w:val="37203950"/>
@@ -1824,7 +4933,7 @@
       </w:pPr>
     </w:lvl>
   </w:abstractNum>
-  <w:abstractNum w:abstractNumId="6" w15:restartNumberingAfterBreak="0">
+  <w:abstractNum w:abstractNumId="7" w15:restartNumberingAfterBreak="0">
     <w:nsid w:val="342946B7"/>
     <w:multiLevelType w:val="hybridMultilevel"/>
     <w:tmpl w:val="34E0C7B6"/>
@@ -1913,7 +5022,120 @@
       </w:pPr>
     </w:lvl>
   </w:abstractNum>
-  <w:abstractNum w:abstractNumId="7" w15:restartNumberingAfterBreak="0">
+  <w:abstractNum w:abstractNumId="8" w15:restartNumberingAfterBreak="0">
+    <w:nsid w:val="525B3A62"/>
+    <w:multiLevelType w:val="hybridMultilevel"/>
+    <w:tmpl w:val="272AD8FC"/>
+    <w:lvl w:ilvl="0" w:tplc="0C0A0001">
+      <w:start w:val="1"/>
+      <w:numFmt w:val="bullet"/>
+      <w:lvlText w:val=""/>
+      <w:lvlJc w:val="left"/>
+      <w:pPr>
+        <w:ind w:left="1440" w:hanging="360"/>
+      </w:pPr>
+      <w:rPr>
+        <w:rFonts w:ascii="Symbol" w:hAnsi="Symbol" w:hint="default"/>
+      </w:rPr>
+    </w:lvl>
+    <w:lvl w:ilvl="1" w:tplc="0C0A0003" w:tentative="1">
+      <w:start w:val="1"/>
+      <w:numFmt w:val="bullet"/>
+      <w:lvlText w:val="o"/>
+      <w:lvlJc w:val="left"/>
+      <w:pPr>
+        <w:ind w:left="2160" w:hanging="360"/>
+      </w:pPr>
+      <w:rPr>
+        <w:rFonts w:ascii="Courier New" w:hAnsi="Courier New" w:cs="Courier New" w:hint="default"/>
+      </w:rPr>
+    </w:lvl>
+    <w:lvl w:ilvl="2" w:tplc="0C0A0005" w:tentative="1">
+      <w:start w:val="1"/>
+      <w:numFmt w:val="bullet"/>
+      <w:lvlText w:val=""/>
+      <w:lvlJc w:val="left"/>
+      <w:pPr>
+        <w:ind w:left="2880" w:hanging="360"/>
+      </w:pPr>
+      <w:rPr>
+        <w:rFonts w:ascii="Wingdings" w:hAnsi="Wingdings" w:hint="default"/>
+      </w:rPr>
+    </w:lvl>
+    <w:lvl w:ilvl="3" w:tplc="0C0A0001" w:tentative="1">
+      <w:start w:val="1"/>
+      <w:numFmt w:val="bullet"/>
+      <w:lvlText w:val=""/>
+      <w:lvlJc w:val="left"/>
+      <w:pPr>
+        <w:ind w:left="3600" w:hanging="360"/>
+      </w:pPr>
+      <w:rPr>
+        <w:rFonts w:ascii="Symbol" w:hAnsi="Symbol" w:hint="default"/>
+      </w:rPr>
+    </w:lvl>
+    <w:lvl w:ilvl="4" w:tplc="0C0A0003" w:tentative="1">
+      <w:start w:val="1"/>
+      <w:numFmt w:val="bullet"/>
+      <w:lvlText w:val="o"/>
+      <w:lvlJc w:val="left"/>
+      <w:pPr>
+        <w:ind w:left="4320" w:hanging="360"/>
+      </w:pPr>
+      <w:rPr>
+        <w:rFonts w:ascii="Courier New" w:hAnsi="Courier New" w:cs="Courier New" w:hint="default"/>
+      </w:rPr>
+    </w:lvl>
+    <w:lvl w:ilvl="5" w:tplc="0C0A0005" w:tentative="1">
+      <w:start w:val="1"/>
+      <w:numFmt w:val="bullet"/>
+      <w:lvlText w:val=""/>
+      <w:lvlJc w:val="left"/>
+      <w:pPr>
+        <w:ind w:left="5040" w:hanging="360"/>
+      </w:pPr>
+      <w:rPr>
+        <w:rFonts w:ascii="Wingdings" w:hAnsi="Wingdings" w:hint="default"/>
+      </w:rPr>
+    </w:lvl>
+    <w:lvl w:ilvl="6" w:tplc="0C0A0001" w:tentative="1">
+      <w:start w:val="1"/>
+      <w:numFmt w:val="bullet"/>
+      <w:lvlText w:val=""/>
+      <w:lvlJc w:val="left"/>
+      <w:pPr>
+        <w:ind w:left="5760" w:hanging="360"/>
+      </w:pPr>
+      <w:rPr>
+        <w:rFonts w:ascii="Symbol" w:hAnsi="Symbol" w:hint="default"/>
+      </w:rPr>
+    </w:lvl>
+    <w:lvl w:ilvl="7" w:tplc="0C0A0003" w:tentative="1">
+      <w:start w:val="1"/>
+      <w:numFmt w:val="bullet"/>
+      <w:lvlText w:val="o"/>
+      <w:lvlJc w:val="left"/>
+      <w:pPr>
+        <w:ind w:left="6480" w:hanging="360"/>
+      </w:pPr>
+      <w:rPr>
+        <w:rFonts w:ascii="Courier New" w:hAnsi="Courier New" w:cs="Courier New" w:hint="default"/>
+      </w:rPr>
+    </w:lvl>
+    <w:lvl w:ilvl="8" w:tplc="0C0A0005" w:tentative="1">
+      <w:start w:val="1"/>
+      <w:numFmt w:val="bullet"/>
+      <w:lvlText w:val=""/>
+      <w:lvlJc w:val="left"/>
+      <w:pPr>
+        <w:ind w:left="7200" w:hanging="360"/>
+      </w:pPr>
+      <w:rPr>
+        <w:rFonts w:ascii="Wingdings" w:hAnsi="Wingdings" w:hint="default"/>
+      </w:rPr>
+    </w:lvl>
+  </w:abstractNum>
+  <w:abstractNum w:abstractNumId="9" w15:restartNumberingAfterBreak="0">
     <w:nsid w:val="528879F4"/>
     <w:multiLevelType w:val="hybridMultilevel"/>
     <w:tmpl w:val="A63CDBDE"/>
@@ -2003,7 +5225,7 @@
       </w:pPr>
     </w:lvl>
   </w:abstractNum>
-  <w:abstractNum w:abstractNumId="8" w15:restartNumberingAfterBreak="0">
+  <w:abstractNum w:abstractNumId="10" w15:restartNumberingAfterBreak="0">
     <w:nsid w:val="581E3EBC"/>
     <w:multiLevelType w:val="hybridMultilevel"/>
     <w:tmpl w:val="CD18ACE8"/>
@@ -2093,7 +5315,7 @@
       </w:pPr>
     </w:lvl>
   </w:abstractNum>
-  <w:abstractNum w:abstractNumId="9" w15:restartNumberingAfterBreak="0">
+  <w:abstractNum w:abstractNumId="11" w15:restartNumberingAfterBreak="0">
     <w:nsid w:val="609C1C26"/>
     <w:multiLevelType w:val="hybridMultilevel"/>
     <w:tmpl w:val="20886EA6"/>
@@ -2183,7 +5405,7 @@
       </w:pPr>
     </w:lvl>
   </w:abstractNum>
-  <w:abstractNum w:abstractNumId="10" w15:restartNumberingAfterBreak="0">
+  <w:abstractNum w:abstractNumId="12" w15:restartNumberingAfterBreak="0">
     <w:nsid w:val="65466E9F"/>
     <w:multiLevelType w:val="hybridMultilevel"/>
     <w:tmpl w:val="42BEE612"/>
@@ -2273,7 +5495,7 @@
       </w:pPr>
     </w:lvl>
   </w:abstractNum>
-  <w:abstractNum w:abstractNumId="11" w15:restartNumberingAfterBreak="0">
+  <w:abstractNum w:abstractNumId="13" w15:restartNumberingAfterBreak="0">
     <w:nsid w:val="72061CDF"/>
     <w:multiLevelType w:val="multilevel"/>
     <w:tmpl w:val="A752669A"/>
@@ -2388,25 +5610,25 @@
     </w:lvl>
   </w:abstractNum>
   <w:num w:numId="1">
-    <w:abstractNumId w:val="5"/>
+    <w:abstractNumId w:val="6"/>
   </w:num>
   <w:num w:numId="2">
-    <w:abstractNumId w:val="5"/>
+    <w:abstractNumId w:val="6"/>
   </w:num>
   <w:num w:numId="3">
-    <w:abstractNumId w:val="8"/>
+    <w:abstractNumId w:val="10"/>
   </w:num>
   <w:num w:numId="4">
-    <w:abstractNumId w:val="5"/>
+    <w:abstractNumId w:val="6"/>
   </w:num>
   <w:num w:numId="5">
-    <w:abstractNumId w:val="8"/>
+    <w:abstractNumId w:val="10"/>
   </w:num>
   <w:num w:numId="6">
-    <w:abstractNumId w:val="11"/>
+    <w:abstractNumId w:val="13"/>
   </w:num>
   <w:num w:numId="7">
-    <w:abstractNumId w:val="11"/>
+    <w:abstractNumId w:val="13"/>
     <w:lvlOverride w:ilvl="0">
       <w:startOverride w:val="1"/>
     </w:lvlOverride>
@@ -2439,19 +5661,19 @@
     <w:abstractNumId w:val="1"/>
   </w:num>
   <w:num w:numId="9">
-    <w:abstractNumId w:val="7"/>
+    <w:abstractNumId w:val="9"/>
   </w:num>
   <w:num w:numId="10">
     <w:abstractNumId w:val="0"/>
   </w:num>
   <w:num w:numId="11">
-    <w:abstractNumId w:val="9"/>
+    <w:abstractNumId w:val="11"/>
   </w:num>
   <w:num w:numId="12">
-    <w:abstractNumId w:val="6"/>
+    <w:abstractNumId w:val="7"/>
   </w:num>
   <w:num w:numId="13">
-    <w:abstractNumId w:val="10"/>
+    <w:abstractNumId w:val="12"/>
   </w:num>
   <w:num w:numId="14">
     <w:abstractNumId w:val="2"/>
@@ -2461,6 +5683,45 @@
   </w:num>
   <w:num w:numId="16">
     <w:abstractNumId w:val="4"/>
+  </w:num>
+  <w:num w:numId="17">
+    <w:abstractNumId w:val="8"/>
+  </w:num>
+  <w:num w:numId="18">
+    <w:abstractNumId w:val="5"/>
+  </w:num>
+  <w:num w:numId="19">
+    <w:abstractNumId w:val="5"/>
+  </w:num>
+  <w:num w:numId="20">
+    <w:abstractNumId w:val="5"/>
+    <w:lvlOverride w:ilvl="0">
+      <w:startOverride w:val="1"/>
+    </w:lvlOverride>
+  </w:num>
+  <w:num w:numId="21">
+    <w:abstractNumId w:val="5"/>
+    <w:lvlOverride w:ilvl="0">
+      <w:startOverride w:val="2"/>
+    </w:lvlOverride>
+  </w:num>
+  <w:num w:numId="22">
+    <w:abstractNumId w:val="5"/>
+    <w:lvlOverride w:ilvl="0">
+      <w:startOverride w:val="1"/>
+    </w:lvlOverride>
+  </w:num>
+  <w:num w:numId="23">
+    <w:abstractNumId w:val="5"/>
+    <w:lvlOverride w:ilvl="0">
+      <w:startOverride w:val="1"/>
+    </w:lvlOverride>
+  </w:num>
+  <w:num w:numId="24">
+    <w:abstractNumId w:val="5"/>
+    <w:lvlOverride w:ilvl="0">
+      <w:startOverride w:val="1"/>
+    </w:lvlOverride>
   </w:num>
 </w:numbering>
 </file>
@@ -3218,11 +6479,12 @@
     <w:link w:val="PrincipalesCar"/>
     <w:autoRedefine/>
     <w:qFormat/>
-    <w:rsid w:val="008B75C2"/>
+    <w:rsid w:val="00CA03E5"/>
     <w:pPr>
       <w:numPr>
-        <w:numId w:val="16"/>
+        <w:numId w:val="18"/>
       </w:numPr>
+      <w:spacing w:after="0" w:line="240" w:lineRule="auto"/>
     </w:pPr>
     <w:rPr>
       <w:b/>
@@ -3248,7 +6510,7 @@
     <w:name w:val="Principales Car"/>
     <w:basedOn w:val="Fuentedeprrafopredeter"/>
     <w:link w:val="Principales"/>
-    <w:rsid w:val="008B75C2"/>
+    <w:rsid w:val="00CA03E5"/>
     <w:rPr>
       <w:b/>
       <w:sz w:val="24"/>
@@ -3314,6 +6576,36 @@
       <w:rFonts w:eastAsiaTheme="minorEastAsia"/>
       <w:lang w:val="es-ES" w:eastAsia="es-ES"/>
     </w:rPr>
+  </w:style>
+  <w:style w:type="paragraph" w:styleId="Prrafodelista">
+    <w:name w:val="List Paragraph"/>
+    <w:basedOn w:val="Normal"/>
+    <w:uiPriority w:val="34"/>
+    <w:qFormat/>
+    <w:rsid w:val="0012713D"/>
+    <w:pPr>
+      <w:ind w:left="720"/>
+      <w:contextualSpacing/>
+    </w:pPr>
+  </w:style>
+  <w:style w:type="table" w:styleId="Tablaconcuadrcula">
+    <w:name w:val="Table Grid"/>
+    <w:basedOn w:val="Tablanormal"/>
+    <w:uiPriority w:val="39"/>
+    <w:rsid w:val="005C29D6"/>
+    <w:pPr>
+      <w:spacing w:after="0" w:line="240" w:lineRule="auto"/>
+    </w:pPr>
+    <w:tblPr>
+      <w:tblBorders>
+        <w:top w:val="single" w:sz="4" w:space="0" w:color="auto"/>
+        <w:left w:val="single" w:sz="4" w:space="0" w:color="auto"/>
+        <w:bottom w:val="single" w:sz="4" w:space="0" w:color="auto"/>
+        <w:right w:val="single" w:sz="4" w:space="0" w:color="auto"/>
+        <w:insideH w:val="single" w:sz="4" w:space="0" w:color="auto"/>
+        <w:insideV w:val="single" w:sz="4" w:space="0" w:color="auto"/>
+      </w:tblBorders>
+    </w:tblPr>
   </w:style>
 </w:styles>
 </file>

</xml_diff>